<commit_message>
complete 03 lab from wireless networks
</commit_message>
<xml_diff>
--- a/WIRELESS_NETWORKS/lab_03/lab_03_vt-23-1_Taras_Nahornyi.docx
+++ b/WIRELESS_NETWORKS/lab_03/lab_03_vt-23-1_Taras_Nahornyi.docx
@@ -2184,8 +2184,6 @@
               </w:rPr>
               <w:t>Lan D</w:t>
             </w:r>
-            <w:bookmarkStart w:id="0" w:name="_GoBack"/>
-            <w:bookmarkEnd w:id="0"/>
           </w:p>
         </w:tc>
       </w:tr>
@@ -2501,19 +2499,3214 @@
         <w:spacing w:line="360" w:lineRule="auto"/>
         <w:jc w:val="both"/>
         <w:rPr>
-          <w:sz w:val="28"/>
-          <w:szCs w:val="28"/>
-          <w:lang w:val="en-US"/>
-        </w:rPr>
-      </w:pPr>
-      <w:r>
-        <w:rPr>
           <w:noProof/>
           <w:sz w:val="28"/>
           <w:szCs w:val="28"/>
           <w:lang w:val="uk-UA"/>
         </w:rPr>
+      </w:pPr>
+      <w:r>
+        <w:rPr>
+          <w:noProof/>
+          <w:sz w:val="28"/>
+          <w:szCs w:val="28"/>
+          <w:lang w:val="uk-UA"/>
+        </w:rPr>
         <w:lastRenderedPageBreak/>
+        <w:t>Послідовність налаштування:</w:t>
+      </w:r>
+    </w:p>
+    <w:p>
+      <w:pPr>
+        <w:pStyle w:val="ae"/>
+        <w:numPr>
+          <w:ilvl w:val="0"/>
+          <w:numId w:val="43"/>
+        </w:numPr>
+        <w:spacing w:line="360" w:lineRule="auto"/>
+        <w:jc w:val="both"/>
+        <w:rPr>
+          <w:noProof/>
+          <w:sz w:val="28"/>
+          <w:szCs w:val="28"/>
+          <w:lang w:val="uk-UA"/>
+        </w:rPr>
+      </w:pPr>
+      <w:r>
+        <w:rPr>
+          <w:noProof/>
+          <w:sz w:val="28"/>
+          <w:szCs w:val="28"/>
+          <w:lang w:val="uk-UA"/>
+        </w:rPr>
+        <w:t xml:space="preserve">Налаштовую </w:t>
+      </w:r>
+      <w:r>
+        <w:rPr>
+          <w:noProof/>
+          <w:sz w:val="28"/>
+          <w:szCs w:val="28"/>
+          <w:lang w:val="en-US"/>
+        </w:rPr>
+        <w:t>R_1_14_1:</w:t>
+      </w:r>
+    </w:p>
+    <w:p>
+      <w:pPr>
+        <w:pStyle w:val="ae"/>
+        <w:numPr>
+          <w:ilvl w:val="1"/>
+          <w:numId w:val="43"/>
+        </w:numPr>
+        <w:spacing w:line="360" w:lineRule="auto"/>
+        <w:jc w:val="both"/>
+        <w:rPr>
+          <w:noProof/>
+          <w:sz w:val="28"/>
+          <w:szCs w:val="28"/>
+          <w:lang w:val="uk-UA"/>
+        </w:rPr>
+      </w:pPr>
+      <w:r>
+        <w:rPr>
+          <w:noProof/>
+          <w:sz w:val="28"/>
+          <w:szCs w:val="28"/>
+          <w:lang w:val="uk-UA"/>
+        </w:rPr>
+        <w:t xml:space="preserve">На </w:t>
+      </w:r>
+      <w:r>
+        <w:rPr>
+          <w:noProof/>
+          <w:sz w:val="28"/>
+          <w:szCs w:val="28"/>
+          <w:lang w:val="en-US"/>
+        </w:rPr>
+        <w:t xml:space="preserve">GigabitEthernet0/(0-2) </w:t>
+      </w:r>
+      <w:r>
+        <w:rPr>
+          <w:noProof/>
+          <w:sz w:val="28"/>
+          <w:szCs w:val="28"/>
+          <w:lang w:val="uk-UA"/>
+        </w:rPr>
+        <w:t xml:space="preserve">налаштовую статичний </w:t>
+      </w:r>
+      <w:r>
+        <w:rPr>
+          <w:noProof/>
+          <w:sz w:val="28"/>
+          <w:szCs w:val="28"/>
+          <w:lang w:val="en-US"/>
+        </w:rPr>
+        <w:t>ip</w:t>
+      </w:r>
+    </w:p>
+    <w:p>
+      <w:pPr>
+        <w:pStyle w:val="ae"/>
+        <w:numPr>
+          <w:ilvl w:val="2"/>
+          <w:numId w:val="43"/>
+        </w:numPr>
+        <w:spacing w:line="360" w:lineRule="auto"/>
+        <w:jc w:val="both"/>
+        <w:rPr>
+          <w:noProof/>
+          <w:sz w:val="28"/>
+          <w:szCs w:val="28"/>
+          <w:lang w:val="uk-UA"/>
+        </w:rPr>
+      </w:pPr>
+      <w:r>
+        <w:rPr>
+          <w:noProof/>
+          <w:sz w:val="28"/>
+          <w:szCs w:val="28"/>
+          <w:lang w:val="en-US"/>
+        </w:rPr>
+        <w:t>en</w:t>
+      </w:r>
+    </w:p>
+    <w:p>
+      <w:pPr>
+        <w:pStyle w:val="ae"/>
+        <w:numPr>
+          <w:ilvl w:val="2"/>
+          <w:numId w:val="43"/>
+        </w:numPr>
+        <w:spacing w:line="360" w:lineRule="auto"/>
+        <w:jc w:val="both"/>
+        <w:rPr>
+          <w:noProof/>
+          <w:sz w:val="28"/>
+          <w:szCs w:val="28"/>
+          <w:lang w:val="uk-UA"/>
+        </w:rPr>
+      </w:pPr>
+      <w:r>
+        <w:rPr>
+          <w:noProof/>
+          <w:sz w:val="28"/>
+          <w:szCs w:val="28"/>
+          <w:lang w:val="en-US"/>
+        </w:rPr>
+        <w:t>conf t</w:t>
+      </w:r>
+    </w:p>
+    <w:p>
+      <w:pPr>
+        <w:pStyle w:val="ae"/>
+        <w:numPr>
+          <w:ilvl w:val="2"/>
+          <w:numId w:val="43"/>
+        </w:numPr>
+        <w:spacing w:line="360" w:lineRule="auto"/>
+        <w:jc w:val="both"/>
+        <w:rPr>
+          <w:noProof/>
+          <w:sz w:val="28"/>
+          <w:szCs w:val="28"/>
+          <w:lang w:val="uk-UA"/>
+        </w:rPr>
+      </w:pPr>
+      <w:r>
+        <w:rPr>
+          <w:noProof/>
+          <w:sz w:val="28"/>
+          <w:szCs w:val="28"/>
+          <w:lang w:val="en-US"/>
+        </w:rPr>
+        <w:t>int GigabitEthernet0</w:t>
+      </w:r>
+    </w:p>
+    <w:p>
+      <w:pPr>
+        <w:pStyle w:val="ae"/>
+        <w:numPr>
+          <w:ilvl w:val="2"/>
+          <w:numId w:val="43"/>
+        </w:numPr>
+        <w:spacing w:line="360" w:lineRule="auto"/>
+        <w:jc w:val="both"/>
+        <w:rPr>
+          <w:noProof/>
+          <w:sz w:val="28"/>
+          <w:szCs w:val="28"/>
+          <w:lang w:val="uk-UA"/>
+        </w:rPr>
+      </w:pPr>
+      <w:r>
+        <w:rPr>
+          <w:noProof/>
+          <w:sz w:val="28"/>
+          <w:szCs w:val="28"/>
+          <w:lang w:val="en-US"/>
+        </w:rPr>
+        <w:t>ip address 193.1.14.1 255.255.255.192</w:t>
+      </w:r>
+    </w:p>
+    <w:p>
+      <w:pPr>
+        <w:pStyle w:val="ae"/>
+        <w:numPr>
+          <w:ilvl w:val="2"/>
+          <w:numId w:val="43"/>
+        </w:numPr>
+        <w:spacing w:line="360" w:lineRule="auto"/>
+        <w:jc w:val="both"/>
+        <w:rPr>
+          <w:noProof/>
+          <w:sz w:val="28"/>
+          <w:szCs w:val="28"/>
+          <w:lang w:val="uk-UA"/>
+        </w:rPr>
+      </w:pPr>
+      <w:r>
+        <w:rPr>
+          <w:noProof/>
+          <w:sz w:val="28"/>
+          <w:szCs w:val="28"/>
+          <w:lang w:val="en-US"/>
+        </w:rPr>
+        <w:t>no shutdown</w:t>
+      </w:r>
+    </w:p>
+    <w:p>
+      <w:pPr>
+        <w:pStyle w:val="ae"/>
+        <w:numPr>
+          <w:ilvl w:val="2"/>
+          <w:numId w:val="43"/>
+        </w:numPr>
+        <w:spacing w:line="360" w:lineRule="auto"/>
+        <w:jc w:val="both"/>
+        <w:rPr>
+          <w:noProof/>
+          <w:sz w:val="28"/>
+          <w:szCs w:val="28"/>
+          <w:lang w:val="uk-UA"/>
+        </w:rPr>
+      </w:pPr>
+      <w:r>
+        <w:rPr>
+          <w:noProof/>
+          <w:sz w:val="28"/>
+          <w:szCs w:val="28"/>
+          <w:lang w:val="en-US"/>
+        </w:rPr>
+        <w:t>exit</w:t>
+      </w:r>
+    </w:p>
+    <w:p>
+      <w:pPr>
+        <w:pStyle w:val="ae"/>
+        <w:numPr>
+          <w:ilvl w:val="1"/>
+          <w:numId w:val="43"/>
+        </w:numPr>
+        <w:spacing w:line="360" w:lineRule="auto"/>
+        <w:jc w:val="both"/>
+        <w:rPr>
+          <w:noProof/>
+          <w:sz w:val="28"/>
+          <w:szCs w:val="28"/>
+          <w:lang w:val="uk-UA"/>
+        </w:rPr>
+      </w:pPr>
+      <w:r>
+        <w:rPr>
+          <w:noProof/>
+          <w:sz w:val="28"/>
+          <w:szCs w:val="28"/>
+          <w:lang w:val="uk-UA"/>
+        </w:rPr>
+        <w:t>Решта інтерфейсів аналогічно</w:t>
+      </w:r>
+    </w:p>
+    <w:p>
+      <w:pPr>
+        <w:pStyle w:val="ae"/>
+        <w:numPr>
+          <w:ilvl w:val="1"/>
+          <w:numId w:val="43"/>
+        </w:numPr>
+        <w:spacing w:line="360" w:lineRule="auto"/>
+        <w:jc w:val="both"/>
+        <w:rPr>
+          <w:noProof/>
+          <w:sz w:val="28"/>
+          <w:szCs w:val="28"/>
+          <w:lang w:val="uk-UA"/>
+        </w:rPr>
+      </w:pPr>
+      <w:r>
+        <w:rPr>
+          <w:noProof/>
+          <w:sz w:val="28"/>
+          <w:szCs w:val="28"/>
+          <w:lang w:val="uk-UA"/>
+        </w:rPr>
+        <w:t xml:space="preserve">Далі прокидую зворотню маршрутизацію до </w:t>
+      </w:r>
+      <w:r>
+        <w:rPr>
+          <w:noProof/>
+          <w:sz w:val="28"/>
+          <w:szCs w:val="28"/>
+          <w:lang w:val="en-US"/>
+        </w:rPr>
+        <w:t>R_1_14_(2-4)</w:t>
+      </w:r>
+    </w:p>
+    <w:p>
+      <w:pPr>
+        <w:pStyle w:val="ae"/>
+        <w:numPr>
+          <w:ilvl w:val="2"/>
+          <w:numId w:val="43"/>
+        </w:numPr>
+        <w:spacing w:line="360" w:lineRule="auto"/>
+        <w:jc w:val="both"/>
+        <w:rPr>
+          <w:noProof/>
+          <w:sz w:val="28"/>
+          <w:szCs w:val="28"/>
+          <w:lang w:val="uk-UA"/>
+        </w:rPr>
+      </w:pPr>
+      <w:r>
+        <w:rPr>
+          <w:noProof/>
+          <w:sz w:val="28"/>
+          <w:szCs w:val="28"/>
+          <w:lang w:val="en-US"/>
+        </w:rPr>
+        <w:t>en</w:t>
+      </w:r>
+    </w:p>
+    <w:p>
+      <w:pPr>
+        <w:pStyle w:val="ae"/>
+        <w:numPr>
+          <w:ilvl w:val="2"/>
+          <w:numId w:val="43"/>
+        </w:numPr>
+        <w:spacing w:line="360" w:lineRule="auto"/>
+        <w:jc w:val="both"/>
+        <w:rPr>
+          <w:noProof/>
+          <w:sz w:val="28"/>
+          <w:szCs w:val="28"/>
+          <w:lang w:val="uk-UA"/>
+        </w:rPr>
+      </w:pPr>
+      <w:r>
+        <w:rPr>
+          <w:noProof/>
+          <w:sz w:val="28"/>
+          <w:szCs w:val="28"/>
+          <w:lang w:val="en-US"/>
+        </w:rPr>
+        <w:t>conf t</w:t>
+      </w:r>
+    </w:p>
+    <w:p>
+      <w:pPr>
+        <w:pStyle w:val="ae"/>
+        <w:numPr>
+          <w:ilvl w:val="2"/>
+          <w:numId w:val="43"/>
+        </w:numPr>
+        <w:spacing w:line="360" w:lineRule="auto"/>
+        <w:jc w:val="both"/>
+        <w:rPr>
+          <w:noProof/>
+          <w:sz w:val="28"/>
+          <w:szCs w:val="28"/>
+          <w:lang w:val="uk-UA"/>
+        </w:rPr>
+      </w:pPr>
+      <w:r>
+        <w:rPr>
+          <w:noProof/>
+          <w:sz w:val="28"/>
+          <w:szCs w:val="28"/>
+          <w:lang w:val="en-US"/>
+        </w:rPr>
+        <w:t>ip route 196.1.14.0 255.255.255.252 193.1.14.2</w:t>
+      </w:r>
+    </w:p>
+    <w:p>
+      <w:pPr>
+        <w:pStyle w:val="ae"/>
+        <w:numPr>
+          <w:ilvl w:val="2"/>
+          <w:numId w:val="43"/>
+        </w:numPr>
+        <w:spacing w:line="360" w:lineRule="auto"/>
+        <w:jc w:val="both"/>
+        <w:rPr>
+          <w:noProof/>
+          <w:sz w:val="28"/>
+          <w:szCs w:val="28"/>
+          <w:lang w:val="uk-UA"/>
+        </w:rPr>
+      </w:pPr>
+      <w:r>
+        <w:rPr>
+          <w:noProof/>
+          <w:sz w:val="28"/>
+          <w:szCs w:val="28"/>
+          <w:lang w:val="en-US"/>
+        </w:rPr>
+        <w:t>ip route 197.1.14.0 255.255.255.224 194.1.14.2</w:t>
+      </w:r>
+    </w:p>
+    <w:p>
+      <w:pPr>
+        <w:pStyle w:val="ae"/>
+        <w:numPr>
+          <w:ilvl w:val="2"/>
+          <w:numId w:val="43"/>
+        </w:numPr>
+        <w:spacing w:line="360" w:lineRule="auto"/>
+        <w:jc w:val="both"/>
+        <w:rPr>
+          <w:noProof/>
+          <w:sz w:val="28"/>
+          <w:szCs w:val="28"/>
+          <w:lang w:val="uk-UA"/>
+        </w:rPr>
+      </w:pPr>
+      <w:r>
+        <w:rPr>
+          <w:noProof/>
+          <w:sz w:val="28"/>
+          <w:szCs w:val="28"/>
+          <w:lang w:val="en-US"/>
+        </w:rPr>
+        <w:t>ip route 198.1.14.0 255.255.255.224 195.1.14.2</w:t>
+      </w:r>
+    </w:p>
+    <w:p>
+      <w:pPr>
+        <w:pStyle w:val="ae"/>
+        <w:numPr>
+          <w:ilvl w:val="0"/>
+          <w:numId w:val="43"/>
+        </w:numPr>
+        <w:spacing w:line="360" w:lineRule="auto"/>
+        <w:jc w:val="both"/>
+        <w:rPr>
+          <w:noProof/>
+          <w:sz w:val="28"/>
+          <w:szCs w:val="28"/>
+          <w:lang w:val="uk-UA"/>
+        </w:rPr>
+      </w:pPr>
+      <w:r>
+        <w:rPr>
+          <w:noProof/>
+          <w:sz w:val="28"/>
+          <w:szCs w:val="28"/>
+          <w:lang w:val="uk-UA"/>
+        </w:rPr>
+        <w:t xml:space="preserve">Налаштовую </w:t>
+      </w:r>
+      <w:r>
+        <w:rPr>
+          <w:noProof/>
+          <w:sz w:val="28"/>
+          <w:szCs w:val="28"/>
+          <w:lang w:val="en-US"/>
+        </w:rPr>
+        <w:t>R_1_14_2:</w:t>
+      </w:r>
+    </w:p>
+    <w:p>
+      <w:pPr>
+        <w:pStyle w:val="ae"/>
+        <w:numPr>
+          <w:ilvl w:val="1"/>
+          <w:numId w:val="43"/>
+        </w:numPr>
+        <w:spacing w:line="360" w:lineRule="auto"/>
+        <w:jc w:val="both"/>
+        <w:rPr>
+          <w:noProof/>
+          <w:sz w:val="28"/>
+          <w:szCs w:val="28"/>
+          <w:lang w:val="uk-UA"/>
+        </w:rPr>
+      </w:pPr>
+      <w:r>
+        <w:rPr>
+          <w:noProof/>
+          <w:sz w:val="28"/>
+          <w:szCs w:val="28"/>
+          <w:lang w:val="en-US"/>
+        </w:rPr>
+        <w:t>en</w:t>
+      </w:r>
+    </w:p>
+    <w:p>
+      <w:pPr>
+        <w:pStyle w:val="ae"/>
+        <w:numPr>
+          <w:ilvl w:val="1"/>
+          <w:numId w:val="43"/>
+        </w:numPr>
+        <w:spacing w:line="360" w:lineRule="auto"/>
+        <w:jc w:val="both"/>
+        <w:rPr>
+          <w:noProof/>
+          <w:sz w:val="28"/>
+          <w:szCs w:val="28"/>
+          <w:lang w:val="uk-UA"/>
+        </w:rPr>
+      </w:pPr>
+      <w:r>
+        <w:rPr>
+          <w:noProof/>
+          <w:sz w:val="28"/>
+          <w:szCs w:val="28"/>
+          <w:lang w:val="en-US"/>
+        </w:rPr>
+        <w:t>conf t</w:t>
+      </w:r>
+    </w:p>
+    <w:p>
+      <w:pPr>
+        <w:pStyle w:val="ae"/>
+        <w:numPr>
+          <w:ilvl w:val="1"/>
+          <w:numId w:val="43"/>
+        </w:numPr>
+        <w:spacing w:line="360" w:lineRule="auto"/>
+        <w:jc w:val="both"/>
+        <w:rPr>
+          <w:noProof/>
+          <w:sz w:val="28"/>
+          <w:szCs w:val="28"/>
+          <w:lang w:val="uk-UA"/>
+        </w:rPr>
+      </w:pPr>
+      <w:r>
+        <w:rPr>
+          <w:noProof/>
+          <w:sz w:val="28"/>
+          <w:szCs w:val="28"/>
+          <w:lang w:val="en-US"/>
+        </w:rPr>
+        <w:t>int wlan-ap0</w:t>
+      </w:r>
+    </w:p>
+    <w:p>
+      <w:pPr>
+        <w:pStyle w:val="ae"/>
+        <w:numPr>
+          <w:ilvl w:val="1"/>
+          <w:numId w:val="43"/>
+        </w:numPr>
+        <w:spacing w:line="360" w:lineRule="auto"/>
+        <w:jc w:val="both"/>
+        <w:rPr>
+          <w:noProof/>
+          <w:sz w:val="28"/>
+          <w:szCs w:val="28"/>
+          <w:lang w:val="uk-UA"/>
+        </w:rPr>
+      </w:pPr>
+      <w:r>
+        <w:rPr>
+          <w:noProof/>
+          <w:sz w:val="28"/>
+          <w:szCs w:val="28"/>
+          <w:lang w:val="en-US"/>
+        </w:rPr>
+        <w:t>ip address 196.1.14.1 255.255.255.252</w:t>
+      </w:r>
+    </w:p>
+    <w:p>
+      <w:pPr>
+        <w:pStyle w:val="ae"/>
+        <w:numPr>
+          <w:ilvl w:val="1"/>
+          <w:numId w:val="43"/>
+        </w:numPr>
+        <w:spacing w:line="360" w:lineRule="auto"/>
+        <w:jc w:val="both"/>
+        <w:rPr>
+          <w:noProof/>
+          <w:sz w:val="28"/>
+          <w:szCs w:val="28"/>
+          <w:lang w:val="uk-UA"/>
+        </w:rPr>
+      </w:pPr>
+      <w:r>
+        <w:rPr>
+          <w:noProof/>
+          <w:sz w:val="28"/>
+          <w:szCs w:val="28"/>
+          <w:lang w:val="en-US"/>
+        </w:rPr>
+        <w:t>no shutdown</w:t>
+      </w:r>
+    </w:p>
+    <w:p>
+      <w:pPr>
+        <w:pStyle w:val="ae"/>
+        <w:numPr>
+          <w:ilvl w:val="1"/>
+          <w:numId w:val="43"/>
+        </w:numPr>
+        <w:spacing w:line="360" w:lineRule="auto"/>
+        <w:jc w:val="both"/>
+        <w:rPr>
+          <w:noProof/>
+          <w:sz w:val="28"/>
+          <w:szCs w:val="28"/>
+          <w:lang w:val="uk-UA"/>
+        </w:rPr>
+      </w:pPr>
+      <w:r>
+        <w:rPr>
+          <w:noProof/>
+          <w:sz w:val="28"/>
+          <w:szCs w:val="28"/>
+          <w:lang w:val="en-US"/>
+        </w:rPr>
+        <w:t>exit</w:t>
+      </w:r>
+    </w:p>
+    <w:p>
+      <w:pPr>
+        <w:pStyle w:val="ae"/>
+        <w:numPr>
+          <w:ilvl w:val="1"/>
+          <w:numId w:val="43"/>
+        </w:numPr>
+        <w:spacing w:line="360" w:lineRule="auto"/>
+        <w:jc w:val="both"/>
+        <w:rPr>
+          <w:noProof/>
+          <w:sz w:val="28"/>
+          <w:szCs w:val="28"/>
+          <w:lang w:val="uk-UA"/>
+        </w:rPr>
+      </w:pPr>
+      <w:r>
+        <w:rPr>
+          <w:noProof/>
+          <w:sz w:val="28"/>
+          <w:szCs w:val="28"/>
+          <w:lang w:val="en-US"/>
+        </w:rPr>
+        <w:t>end</w:t>
+      </w:r>
+    </w:p>
+    <w:p>
+      <w:pPr>
+        <w:pStyle w:val="ae"/>
+        <w:numPr>
+          <w:ilvl w:val="1"/>
+          <w:numId w:val="43"/>
+        </w:numPr>
+        <w:spacing w:line="360" w:lineRule="auto"/>
+        <w:jc w:val="both"/>
+        <w:rPr>
+          <w:noProof/>
+          <w:sz w:val="28"/>
+          <w:szCs w:val="28"/>
+          <w:lang w:val="uk-UA"/>
+        </w:rPr>
+      </w:pPr>
+      <w:r>
+        <w:rPr>
+          <w:noProof/>
+          <w:sz w:val="28"/>
+          <w:szCs w:val="28"/>
+          <w:lang w:val="en-US"/>
+        </w:rPr>
+        <w:t>service-module wlan-ap 0 session</w:t>
+      </w:r>
+    </w:p>
+    <w:p>
+      <w:pPr>
+        <w:pStyle w:val="ae"/>
+        <w:numPr>
+          <w:ilvl w:val="1"/>
+          <w:numId w:val="43"/>
+        </w:numPr>
+        <w:spacing w:line="360" w:lineRule="auto"/>
+        <w:jc w:val="both"/>
+        <w:rPr>
+          <w:noProof/>
+          <w:sz w:val="28"/>
+          <w:szCs w:val="28"/>
+          <w:lang w:val="uk-UA"/>
+        </w:rPr>
+      </w:pPr>
+      <w:r>
+        <w:rPr>
+          <w:noProof/>
+          <w:sz w:val="28"/>
+          <w:szCs w:val="28"/>
+          <w:lang w:val="en-US"/>
+        </w:rPr>
+        <w:t>en</w:t>
+      </w:r>
+    </w:p>
+    <w:p>
+      <w:pPr>
+        <w:pStyle w:val="ae"/>
+        <w:numPr>
+          <w:ilvl w:val="1"/>
+          <w:numId w:val="43"/>
+        </w:numPr>
+        <w:spacing w:line="360" w:lineRule="auto"/>
+        <w:jc w:val="both"/>
+        <w:rPr>
+          <w:noProof/>
+          <w:sz w:val="28"/>
+          <w:szCs w:val="28"/>
+          <w:lang w:val="uk-UA"/>
+        </w:rPr>
+      </w:pPr>
+      <w:r>
+        <w:rPr>
+          <w:noProof/>
+          <w:sz w:val="28"/>
+          <w:szCs w:val="28"/>
+          <w:lang w:val="en-US"/>
+        </w:rPr>
+        <w:t>conf t</w:t>
+      </w:r>
+    </w:p>
+    <w:p>
+      <w:pPr>
+        <w:pStyle w:val="ae"/>
+        <w:numPr>
+          <w:ilvl w:val="1"/>
+          <w:numId w:val="43"/>
+        </w:numPr>
+        <w:spacing w:line="360" w:lineRule="auto"/>
+        <w:jc w:val="both"/>
+        <w:rPr>
+          <w:noProof/>
+          <w:sz w:val="28"/>
+          <w:szCs w:val="28"/>
+          <w:lang w:val="uk-UA"/>
+        </w:rPr>
+      </w:pPr>
+      <w:r>
+        <w:rPr>
+          <w:noProof/>
+          <w:sz w:val="28"/>
+          <w:szCs w:val="28"/>
+          <w:lang w:val="en-US"/>
+        </w:rPr>
+        <w:t>dot11 ssid R2_WIFI</w:t>
+      </w:r>
+    </w:p>
+    <w:p>
+      <w:pPr>
+        <w:pStyle w:val="ae"/>
+        <w:numPr>
+          <w:ilvl w:val="1"/>
+          <w:numId w:val="43"/>
+        </w:numPr>
+        <w:spacing w:line="360" w:lineRule="auto"/>
+        <w:jc w:val="both"/>
+        <w:rPr>
+          <w:noProof/>
+          <w:sz w:val="28"/>
+          <w:szCs w:val="28"/>
+          <w:lang w:val="uk-UA"/>
+        </w:rPr>
+      </w:pPr>
+      <w:r>
+        <w:rPr>
+          <w:noProof/>
+          <w:sz w:val="28"/>
+          <w:szCs w:val="28"/>
+          <w:lang w:val="en-US"/>
+        </w:rPr>
+        <w:lastRenderedPageBreak/>
+        <w:t>auth open</w:t>
+      </w:r>
+    </w:p>
+    <w:p>
+      <w:pPr>
+        <w:pStyle w:val="ae"/>
+        <w:numPr>
+          <w:ilvl w:val="1"/>
+          <w:numId w:val="43"/>
+        </w:numPr>
+        <w:spacing w:line="360" w:lineRule="auto"/>
+        <w:jc w:val="both"/>
+        <w:rPr>
+          <w:noProof/>
+          <w:sz w:val="28"/>
+          <w:szCs w:val="28"/>
+          <w:lang w:val="uk-UA"/>
+        </w:rPr>
+      </w:pPr>
+      <w:r>
+        <w:rPr>
+          <w:noProof/>
+          <w:sz w:val="28"/>
+          <w:szCs w:val="28"/>
+          <w:lang w:val="en-US"/>
+        </w:rPr>
+        <w:t>guest-mode</w:t>
+      </w:r>
+    </w:p>
+    <w:p>
+      <w:pPr>
+        <w:pStyle w:val="ae"/>
+        <w:numPr>
+          <w:ilvl w:val="1"/>
+          <w:numId w:val="43"/>
+        </w:numPr>
+        <w:spacing w:line="360" w:lineRule="auto"/>
+        <w:jc w:val="both"/>
+        <w:rPr>
+          <w:noProof/>
+          <w:sz w:val="28"/>
+          <w:szCs w:val="28"/>
+          <w:lang w:val="uk-UA"/>
+        </w:rPr>
+      </w:pPr>
+      <w:r>
+        <w:rPr>
+          <w:noProof/>
+          <w:sz w:val="28"/>
+          <w:szCs w:val="28"/>
+          <w:lang w:val="en-US"/>
+        </w:rPr>
+        <w:t>exit</w:t>
+      </w:r>
+    </w:p>
+    <w:p>
+      <w:pPr>
+        <w:pStyle w:val="ae"/>
+        <w:numPr>
+          <w:ilvl w:val="1"/>
+          <w:numId w:val="43"/>
+        </w:numPr>
+        <w:spacing w:line="360" w:lineRule="auto"/>
+        <w:jc w:val="both"/>
+        <w:rPr>
+          <w:noProof/>
+          <w:sz w:val="28"/>
+          <w:szCs w:val="28"/>
+          <w:lang w:val="uk-UA"/>
+        </w:rPr>
+      </w:pPr>
+      <w:r>
+        <w:rPr>
+          <w:noProof/>
+          <w:sz w:val="28"/>
+          <w:szCs w:val="28"/>
+          <w:lang w:val="en-US"/>
+        </w:rPr>
+        <w:t>int Dot11Radio0</w:t>
+      </w:r>
+    </w:p>
+    <w:p>
+      <w:pPr>
+        <w:pStyle w:val="ae"/>
+        <w:numPr>
+          <w:ilvl w:val="1"/>
+          <w:numId w:val="43"/>
+        </w:numPr>
+        <w:spacing w:line="360" w:lineRule="auto"/>
+        <w:jc w:val="both"/>
+        <w:rPr>
+          <w:noProof/>
+          <w:sz w:val="28"/>
+          <w:szCs w:val="28"/>
+          <w:lang w:val="uk-UA"/>
+        </w:rPr>
+      </w:pPr>
+      <w:r>
+        <w:rPr>
+          <w:noProof/>
+          <w:sz w:val="28"/>
+          <w:szCs w:val="28"/>
+          <w:lang w:val="en-US"/>
+        </w:rPr>
+        <w:t>no ip address</w:t>
+      </w:r>
+    </w:p>
+    <w:p>
+      <w:pPr>
+        <w:pStyle w:val="ae"/>
+        <w:numPr>
+          <w:ilvl w:val="1"/>
+          <w:numId w:val="43"/>
+        </w:numPr>
+        <w:spacing w:line="360" w:lineRule="auto"/>
+        <w:jc w:val="both"/>
+        <w:rPr>
+          <w:noProof/>
+          <w:sz w:val="28"/>
+          <w:szCs w:val="28"/>
+          <w:lang w:val="uk-UA"/>
+        </w:rPr>
+      </w:pPr>
+      <w:r>
+        <w:rPr>
+          <w:noProof/>
+          <w:sz w:val="28"/>
+          <w:szCs w:val="28"/>
+          <w:lang w:val="en-US"/>
+        </w:rPr>
+        <w:t>ssid R2_WIFI</w:t>
+      </w:r>
+    </w:p>
+    <w:p>
+      <w:pPr>
+        <w:pStyle w:val="ae"/>
+        <w:numPr>
+          <w:ilvl w:val="1"/>
+          <w:numId w:val="43"/>
+        </w:numPr>
+        <w:spacing w:line="360" w:lineRule="auto"/>
+        <w:jc w:val="both"/>
+        <w:rPr>
+          <w:noProof/>
+          <w:sz w:val="28"/>
+          <w:szCs w:val="28"/>
+          <w:lang w:val="uk-UA"/>
+        </w:rPr>
+      </w:pPr>
+      <w:r>
+        <w:rPr>
+          <w:noProof/>
+          <w:sz w:val="28"/>
+          <w:szCs w:val="28"/>
+          <w:lang w:val="en-US"/>
+        </w:rPr>
+        <w:t>no shutdown</w:t>
+      </w:r>
+    </w:p>
+    <w:p>
+      <w:pPr>
+        <w:pStyle w:val="ae"/>
+        <w:numPr>
+          <w:ilvl w:val="0"/>
+          <w:numId w:val="43"/>
+        </w:numPr>
+        <w:spacing w:line="360" w:lineRule="auto"/>
+        <w:jc w:val="both"/>
+        <w:rPr>
+          <w:noProof/>
+          <w:sz w:val="28"/>
+          <w:szCs w:val="28"/>
+          <w:lang w:val="uk-UA"/>
+        </w:rPr>
+      </w:pPr>
+      <w:r>
+        <w:rPr>
+          <w:noProof/>
+          <w:sz w:val="28"/>
+          <w:szCs w:val="28"/>
+          <w:lang w:val="uk-UA"/>
+        </w:rPr>
+        <w:t xml:space="preserve">Далі виходжу з конфігурування </w:t>
+      </w:r>
+      <w:r>
+        <w:rPr>
+          <w:noProof/>
+          <w:sz w:val="28"/>
+          <w:szCs w:val="28"/>
+          <w:lang w:val="en-US"/>
+        </w:rPr>
+        <w:t>AP</w:t>
+      </w:r>
+    </w:p>
+    <w:p>
+      <w:pPr>
+        <w:pStyle w:val="ae"/>
+        <w:numPr>
+          <w:ilvl w:val="1"/>
+          <w:numId w:val="43"/>
+        </w:numPr>
+        <w:spacing w:line="360" w:lineRule="auto"/>
+        <w:jc w:val="both"/>
+        <w:rPr>
+          <w:noProof/>
+          <w:sz w:val="28"/>
+          <w:szCs w:val="28"/>
+          <w:lang w:val="uk-UA"/>
+        </w:rPr>
+      </w:pPr>
+      <w:r>
+        <w:rPr>
+          <w:noProof/>
+          <w:sz w:val="28"/>
+          <w:szCs w:val="28"/>
+          <w:lang w:val="en-US"/>
+        </w:rPr>
+        <w:t>conf t</w:t>
+      </w:r>
+    </w:p>
+    <w:p>
+      <w:pPr>
+        <w:pStyle w:val="ae"/>
+        <w:numPr>
+          <w:ilvl w:val="1"/>
+          <w:numId w:val="43"/>
+        </w:numPr>
+        <w:spacing w:line="360" w:lineRule="auto"/>
+        <w:jc w:val="both"/>
+        <w:rPr>
+          <w:noProof/>
+          <w:sz w:val="28"/>
+          <w:szCs w:val="28"/>
+          <w:lang w:val="uk-UA"/>
+        </w:rPr>
+      </w:pPr>
+      <w:r>
+        <w:rPr>
+          <w:noProof/>
+          <w:sz w:val="28"/>
+          <w:szCs w:val="28"/>
+          <w:lang w:val="en-US"/>
+        </w:rPr>
+        <w:t>ip dhcp pool R2</w:t>
+      </w:r>
+    </w:p>
+    <w:p>
+      <w:pPr>
+        <w:pStyle w:val="ae"/>
+        <w:numPr>
+          <w:ilvl w:val="1"/>
+          <w:numId w:val="43"/>
+        </w:numPr>
+        <w:spacing w:line="360" w:lineRule="auto"/>
+        <w:jc w:val="both"/>
+        <w:rPr>
+          <w:noProof/>
+          <w:sz w:val="28"/>
+          <w:szCs w:val="28"/>
+          <w:lang w:val="uk-UA"/>
+        </w:rPr>
+      </w:pPr>
+      <w:r>
+        <w:rPr>
+          <w:noProof/>
+          <w:sz w:val="28"/>
+          <w:szCs w:val="28"/>
+          <w:lang w:val="en-US"/>
+        </w:rPr>
+        <w:t>network 196.1.14.0 255.255.255.252</w:t>
+      </w:r>
+    </w:p>
+    <w:p>
+      <w:pPr>
+        <w:pStyle w:val="ae"/>
+        <w:numPr>
+          <w:ilvl w:val="1"/>
+          <w:numId w:val="43"/>
+        </w:numPr>
+        <w:spacing w:line="360" w:lineRule="auto"/>
+        <w:jc w:val="both"/>
+        <w:rPr>
+          <w:noProof/>
+          <w:sz w:val="28"/>
+          <w:szCs w:val="28"/>
+          <w:lang w:val="uk-UA"/>
+        </w:rPr>
+      </w:pPr>
+      <w:r>
+        <w:rPr>
+          <w:noProof/>
+          <w:sz w:val="28"/>
+          <w:szCs w:val="28"/>
+          <w:lang w:val="en-US"/>
+        </w:rPr>
+        <w:t>default-router 196.1.14.1</w:t>
+      </w:r>
+    </w:p>
+    <w:p>
+      <w:pPr>
+        <w:pStyle w:val="ae"/>
+        <w:numPr>
+          <w:ilvl w:val="1"/>
+          <w:numId w:val="43"/>
+        </w:numPr>
+        <w:spacing w:line="360" w:lineRule="auto"/>
+        <w:jc w:val="both"/>
+        <w:rPr>
+          <w:noProof/>
+          <w:sz w:val="28"/>
+          <w:szCs w:val="28"/>
+          <w:lang w:val="uk-UA"/>
+        </w:rPr>
+      </w:pPr>
+      <w:r>
+        <w:rPr>
+          <w:noProof/>
+          <w:sz w:val="28"/>
+          <w:szCs w:val="28"/>
+          <w:lang w:val="en-US"/>
+        </w:rPr>
+        <w:t>exit</w:t>
+      </w:r>
+    </w:p>
+    <w:p>
+      <w:pPr>
+        <w:pStyle w:val="ae"/>
+        <w:numPr>
+          <w:ilvl w:val="1"/>
+          <w:numId w:val="43"/>
+        </w:numPr>
+        <w:spacing w:line="360" w:lineRule="auto"/>
+        <w:jc w:val="both"/>
+        <w:rPr>
+          <w:noProof/>
+          <w:sz w:val="28"/>
+          <w:szCs w:val="28"/>
+          <w:lang w:val="uk-UA"/>
+        </w:rPr>
+      </w:pPr>
+      <w:r>
+        <w:rPr>
+          <w:noProof/>
+          <w:sz w:val="28"/>
+          <w:szCs w:val="28"/>
+          <w:lang w:val="en-US"/>
+        </w:rPr>
+        <w:t>ip dhcp excluded-address 196.1.14.1</w:t>
+      </w:r>
+    </w:p>
+    <w:p>
+      <w:pPr>
+        <w:pStyle w:val="ae"/>
+        <w:numPr>
+          <w:ilvl w:val="1"/>
+          <w:numId w:val="43"/>
+        </w:numPr>
+        <w:spacing w:line="360" w:lineRule="auto"/>
+        <w:jc w:val="both"/>
+        <w:rPr>
+          <w:noProof/>
+          <w:sz w:val="28"/>
+          <w:szCs w:val="28"/>
+          <w:lang w:val="uk-UA"/>
+        </w:rPr>
+      </w:pPr>
+      <w:r>
+        <w:rPr>
+          <w:noProof/>
+          <w:sz w:val="28"/>
+          <w:szCs w:val="28"/>
+          <w:lang w:val="en-US"/>
+        </w:rPr>
+        <w:t>int wlan-ap0</w:t>
+      </w:r>
+    </w:p>
+    <w:p>
+      <w:pPr>
+        <w:pStyle w:val="ae"/>
+        <w:numPr>
+          <w:ilvl w:val="1"/>
+          <w:numId w:val="43"/>
+        </w:numPr>
+        <w:spacing w:line="360" w:lineRule="auto"/>
+        <w:jc w:val="both"/>
+        <w:rPr>
+          <w:noProof/>
+          <w:sz w:val="28"/>
+          <w:szCs w:val="28"/>
+          <w:lang w:val="uk-UA"/>
+        </w:rPr>
+      </w:pPr>
+      <w:r>
+        <w:rPr>
+          <w:noProof/>
+          <w:sz w:val="28"/>
+          <w:szCs w:val="28"/>
+          <w:lang w:val="en-US"/>
+        </w:rPr>
+        <w:t>no ip address 196.1.14.1 255.255.255.252</w:t>
+      </w:r>
+    </w:p>
+    <w:p>
+      <w:pPr>
+        <w:pStyle w:val="ae"/>
+        <w:numPr>
+          <w:ilvl w:val="1"/>
+          <w:numId w:val="43"/>
+        </w:numPr>
+        <w:spacing w:line="360" w:lineRule="auto"/>
+        <w:jc w:val="both"/>
+        <w:rPr>
+          <w:noProof/>
+          <w:sz w:val="28"/>
+          <w:szCs w:val="28"/>
+          <w:lang w:val="uk-UA"/>
+        </w:rPr>
+      </w:pPr>
+      <w:r>
+        <w:rPr>
+          <w:noProof/>
+          <w:sz w:val="28"/>
+          <w:szCs w:val="28"/>
+          <w:lang w:val="en-US"/>
+        </w:rPr>
+        <w:t>ip unnumbered vlan 1</w:t>
+      </w:r>
+    </w:p>
+    <w:p>
+      <w:pPr>
+        <w:pStyle w:val="ae"/>
+        <w:numPr>
+          <w:ilvl w:val="1"/>
+          <w:numId w:val="43"/>
+        </w:numPr>
+        <w:spacing w:line="360" w:lineRule="auto"/>
+        <w:jc w:val="both"/>
+        <w:rPr>
+          <w:noProof/>
+          <w:sz w:val="28"/>
+          <w:szCs w:val="28"/>
+          <w:lang w:val="uk-UA"/>
+        </w:rPr>
+      </w:pPr>
+      <w:r>
+        <w:rPr>
+          <w:noProof/>
+          <w:sz w:val="28"/>
+          <w:szCs w:val="28"/>
+          <w:lang w:val="en-US"/>
+        </w:rPr>
+        <w:t>exit</w:t>
+      </w:r>
+    </w:p>
+    <w:p>
+      <w:pPr>
+        <w:pStyle w:val="ae"/>
+        <w:numPr>
+          <w:ilvl w:val="1"/>
+          <w:numId w:val="43"/>
+        </w:numPr>
+        <w:spacing w:line="360" w:lineRule="auto"/>
+        <w:jc w:val="both"/>
+        <w:rPr>
+          <w:noProof/>
+          <w:sz w:val="28"/>
+          <w:szCs w:val="28"/>
+          <w:lang w:val="uk-UA"/>
+        </w:rPr>
+      </w:pPr>
+      <w:r>
+        <w:rPr>
+          <w:noProof/>
+          <w:sz w:val="28"/>
+          <w:szCs w:val="28"/>
+          <w:lang w:val="en-US"/>
+        </w:rPr>
+        <w:t>int vlan1</w:t>
+      </w:r>
+    </w:p>
+    <w:p>
+      <w:pPr>
+        <w:pStyle w:val="ae"/>
+        <w:numPr>
+          <w:ilvl w:val="1"/>
+          <w:numId w:val="43"/>
+        </w:numPr>
+        <w:spacing w:line="360" w:lineRule="auto"/>
+        <w:jc w:val="both"/>
+        <w:rPr>
+          <w:noProof/>
+          <w:sz w:val="28"/>
+          <w:szCs w:val="28"/>
+          <w:lang w:val="uk-UA"/>
+        </w:rPr>
+      </w:pPr>
+      <w:r>
+        <w:rPr>
+          <w:noProof/>
+          <w:sz w:val="28"/>
+          <w:szCs w:val="28"/>
+          <w:lang w:val="en-US"/>
+        </w:rPr>
+        <w:t>ip address 196.1.14.1 255.255.255.252</w:t>
+      </w:r>
+    </w:p>
+    <w:p>
+      <w:pPr>
+        <w:pStyle w:val="ae"/>
+        <w:numPr>
+          <w:ilvl w:val="1"/>
+          <w:numId w:val="43"/>
+        </w:numPr>
+        <w:spacing w:line="360" w:lineRule="auto"/>
+        <w:jc w:val="both"/>
+        <w:rPr>
+          <w:noProof/>
+          <w:sz w:val="28"/>
+          <w:szCs w:val="28"/>
+          <w:lang w:val="uk-UA"/>
+        </w:rPr>
+      </w:pPr>
+      <w:r>
+        <w:rPr>
+          <w:noProof/>
+          <w:sz w:val="28"/>
+          <w:szCs w:val="28"/>
+          <w:lang w:val="en-US"/>
+        </w:rPr>
+        <w:t>no shutdown</w:t>
+      </w:r>
+    </w:p>
+    <w:p>
+      <w:pPr>
+        <w:pStyle w:val="ae"/>
+        <w:numPr>
+          <w:ilvl w:val="1"/>
+          <w:numId w:val="43"/>
+        </w:numPr>
+        <w:spacing w:line="360" w:lineRule="auto"/>
+        <w:jc w:val="both"/>
+        <w:rPr>
+          <w:noProof/>
+          <w:sz w:val="28"/>
+          <w:szCs w:val="28"/>
+          <w:lang w:val="uk-UA"/>
+        </w:rPr>
+      </w:pPr>
+      <w:r>
+        <w:rPr>
+          <w:noProof/>
+          <w:sz w:val="28"/>
+          <w:szCs w:val="28"/>
+          <w:lang w:val="en-US"/>
+        </w:rPr>
+        <w:t>exit</w:t>
+      </w:r>
+    </w:p>
+    <w:p>
+      <w:pPr>
+        <w:pStyle w:val="ae"/>
+        <w:numPr>
+          <w:ilvl w:val="0"/>
+          <w:numId w:val="43"/>
+        </w:numPr>
+        <w:spacing w:line="360" w:lineRule="auto"/>
+        <w:jc w:val="both"/>
+        <w:rPr>
+          <w:noProof/>
+          <w:sz w:val="28"/>
+          <w:szCs w:val="28"/>
+          <w:lang w:val="uk-UA"/>
+        </w:rPr>
+      </w:pPr>
+      <w:r>
+        <w:rPr>
+          <w:noProof/>
+          <w:sz w:val="28"/>
+          <w:szCs w:val="28"/>
+          <w:lang w:val="uk-UA"/>
+        </w:rPr>
+        <w:t xml:space="preserve">Далі переходжу назад до конфігурування </w:t>
+      </w:r>
+      <w:r>
+        <w:rPr>
+          <w:noProof/>
+          <w:sz w:val="28"/>
+          <w:szCs w:val="28"/>
+          <w:lang w:val="en-US"/>
+        </w:rPr>
+        <w:t>AP</w:t>
+      </w:r>
+    </w:p>
+    <w:p>
+      <w:pPr>
+        <w:pStyle w:val="ae"/>
+        <w:numPr>
+          <w:ilvl w:val="1"/>
+          <w:numId w:val="43"/>
+        </w:numPr>
+        <w:spacing w:line="360" w:lineRule="auto"/>
+        <w:jc w:val="both"/>
+        <w:rPr>
+          <w:noProof/>
+          <w:sz w:val="28"/>
+          <w:szCs w:val="28"/>
+          <w:lang w:val="uk-UA"/>
+        </w:rPr>
+      </w:pPr>
+      <w:r>
+        <w:rPr>
+          <w:noProof/>
+          <w:sz w:val="28"/>
+          <w:szCs w:val="28"/>
+          <w:lang w:val="en-US"/>
+        </w:rPr>
+        <w:t>en</w:t>
+      </w:r>
+    </w:p>
+    <w:p>
+      <w:pPr>
+        <w:pStyle w:val="ae"/>
+        <w:numPr>
+          <w:ilvl w:val="1"/>
+          <w:numId w:val="43"/>
+        </w:numPr>
+        <w:spacing w:line="360" w:lineRule="auto"/>
+        <w:jc w:val="both"/>
+        <w:rPr>
+          <w:noProof/>
+          <w:sz w:val="28"/>
+          <w:szCs w:val="28"/>
+          <w:lang w:val="uk-UA"/>
+        </w:rPr>
+      </w:pPr>
+      <w:r>
+        <w:rPr>
+          <w:noProof/>
+          <w:sz w:val="28"/>
+          <w:szCs w:val="28"/>
+          <w:lang w:val="en-US"/>
+        </w:rPr>
+        <w:t>conf t</w:t>
+      </w:r>
+    </w:p>
+    <w:p>
+      <w:pPr>
+        <w:pStyle w:val="ae"/>
+        <w:numPr>
+          <w:ilvl w:val="1"/>
+          <w:numId w:val="43"/>
+        </w:numPr>
+        <w:spacing w:line="360" w:lineRule="auto"/>
+        <w:jc w:val="both"/>
+        <w:rPr>
+          <w:noProof/>
+          <w:sz w:val="28"/>
+          <w:szCs w:val="28"/>
+          <w:lang w:val="uk-UA"/>
+        </w:rPr>
+      </w:pPr>
+      <w:r>
+        <w:rPr>
+          <w:noProof/>
+          <w:sz w:val="28"/>
+          <w:szCs w:val="28"/>
+          <w:lang w:val="en-US"/>
+        </w:rPr>
+        <w:t>int bvi1</w:t>
+      </w:r>
+    </w:p>
+    <w:p>
+      <w:pPr>
+        <w:pStyle w:val="ae"/>
+        <w:numPr>
+          <w:ilvl w:val="1"/>
+          <w:numId w:val="43"/>
+        </w:numPr>
+        <w:spacing w:line="360" w:lineRule="auto"/>
+        <w:jc w:val="both"/>
+        <w:rPr>
+          <w:noProof/>
+          <w:sz w:val="28"/>
+          <w:szCs w:val="28"/>
+          <w:lang w:val="uk-UA"/>
+        </w:rPr>
+      </w:pPr>
+      <w:r>
+        <w:rPr>
+          <w:noProof/>
+          <w:sz w:val="28"/>
+          <w:szCs w:val="28"/>
+          <w:lang w:val="en-US"/>
+        </w:rPr>
+        <w:t>ip address 196.1.14.1 255.255.255.252</w:t>
+      </w:r>
+    </w:p>
+    <w:p>
+      <w:pPr>
+        <w:pStyle w:val="ae"/>
+        <w:numPr>
+          <w:ilvl w:val="1"/>
+          <w:numId w:val="43"/>
+        </w:numPr>
+        <w:spacing w:line="360" w:lineRule="auto"/>
+        <w:jc w:val="both"/>
+        <w:rPr>
+          <w:noProof/>
+          <w:sz w:val="28"/>
+          <w:szCs w:val="28"/>
+          <w:lang w:val="uk-UA"/>
+        </w:rPr>
+      </w:pPr>
+      <w:r>
+        <w:rPr>
+          <w:noProof/>
+          <w:sz w:val="28"/>
+          <w:szCs w:val="28"/>
+          <w:lang w:val="en-US"/>
+        </w:rPr>
+        <w:t>no shutdown</w:t>
+      </w:r>
+    </w:p>
+    <w:p>
+      <w:pPr>
+        <w:pStyle w:val="ae"/>
+        <w:numPr>
+          <w:ilvl w:val="0"/>
+          <w:numId w:val="43"/>
+        </w:numPr>
+        <w:spacing w:line="360" w:lineRule="auto"/>
+        <w:jc w:val="both"/>
+        <w:rPr>
+          <w:noProof/>
+          <w:sz w:val="28"/>
+          <w:szCs w:val="28"/>
+          <w:lang w:val="uk-UA"/>
+        </w:rPr>
+      </w:pPr>
+      <w:r>
+        <w:rPr>
+          <w:noProof/>
+          <w:sz w:val="28"/>
+          <w:szCs w:val="28"/>
+          <w:lang w:val="uk-UA"/>
+        </w:rPr>
+        <w:lastRenderedPageBreak/>
+        <w:t xml:space="preserve">Потім через </w:t>
+      </w:r>
+      <w:r>
+        <w:rPr>
+          <w:noProof/>
+          <w:sz w:val="28"/>
+          <w:szCs w:val="28"/>
+          <w:lang w:val="en-US"/>
+        </w:rPr>
+        <w:t xml:space="preserve">vlan99 </w:t>
+      </w:r>
+      <w:r>
+        <w:rPr>
+          <w:noProof/>
+          <w:sz w:val="28"/>
+          <w:szCs w:val="28"/>
+          <w:lang w:val="uk-UA"/>
+        </w:rPr>
+        <w:t xml:space="preserve">налаштовую з’єднання з </w:t>
+      </w:r>
+      <w:r>
+        <w:rPr>
+          <w:noProof/>
+          <w:sz w:val="28"/>
+          <w:szCs w:val="28"/>
+          <w:lang w:val="en-US"/>
+        </w:rPr>
+        <w:t xml:space="preserve">R_1_14_1 </w:t>
+      </w:r>
+      <w:r>
+        <w:rPr>
+          <w:noProof/>
+          <w:sz w:val="28"/>
+          <w:szCs w:val="28"/>
+          <w:lang w:val="uk-UA"/>
+        </w:rPr>
+        <w:t xml:space="preserve">через особливості налаштування айпі адреси для </w:t>
+      </w:r>
+      <w:r>
+        <w:rPr>
+          <w:noProof/>
+          <w:sz w:val="28"/>
+          <w:szCs w:val="28"/>
+          <w:lang w:val="en-US"/>
+        </w:rPr>
+        <w:t xml:space="preserve">GigabitEthernet </w:t>
+      </w:r>
+      <w:r>
+        <w:rPr>
+          <w:noProof/>
+          <w:sz w:val="28"/>
+          <w:szCs w:val="28"/>
+          <w:lang w:val="uk-UA"/>
+        </w:rPr>
+        <w:t>портів</w:t>
+      </w:r>
+    </w:p>
+    <w:p>
+      <w:pPr>
+        <w:pStyle w:val="ae"/>
+        <w:numPr>
+          <w:ilvl w:val="1"/>
+          <w:numId w:val="43"/>
+        </w:numPr>
+        <w:spacing w:line="360" w:lineRule="auto"/>
+        <w:jc w:val="both"/>
+        <w:rPr>
+          <w:noProof/>
+          <w:sz w:val="28"/>
+          <w:szCs w:val="28"/>
+          <w:lang w:val="uk-UA"/>
+        </w:rPr>
+      </w:pPr>
+      <w:r>
+        <w:rPr>
+          <w:noProof/>
+          <w:sz w:val="28"/>
+          <w:szCs w:val="28"/>
+          <w:lang w:val="en-US"/>
+        </w:rPr>
+        <w:t>en</w:t>
+      </w:r>
+    </w:p>
+    <w:p>
+      <w:pPr>
+        <w:pStyle w:val="ae"/>
+        <w:numPr>
+          <w:ilvl w:val="1"/>
+          <w:numId w:val="43"/>
+        </w:numPr>
+        <w:spacing w:line="360" w:lineRule="auto"/>
+        <w:jc w:val="both"/>
+        <w:rPr>
+          <w:noProof/>
+          <w:sz w:val="28"/>
+          <w:szCs w:val="28"/>
+          <w:lang w:val="uk-UA"/>
+        </w:rPr>
+      </w:pPr>
+      <w:r>
+        <w:rPr>
+          <w:noProof/>
+          <w:sz w:val="28"/>
+          <w:szCs w:val="28"/>
+          <w:lang w:val="en-US"/>
+        </w:rPr>
+        <w:t>conf t</w:t>
+      </w:r>
+    </w:p>
+    <w:p>
+      <w:pPr>
+        <w:pStyle w:val="ae"/>
+        <w:numPr>
+          <w:ilvl w:val="1"/>
+          <w:numId w:val="43"/>
+        </w:numPr>
+        <w:spacing w:line="360" w:lineRule="auto"/>
+        <w:jc w:val="both"/>
+        <w:rPr>
+          <w:noProof/>
+          <w:sz w:val="28"/>
+          <w:szCs w:val="28"/>
+          <w:lang w:val="uk-UA"/>
+        </w:rPr>
+      </w:pPr>
+      <w:r>
+        <w:rPr>
+          <w:noProof/>
+          <w:sz w:val="28"/>
+          <w:szCs w:val="28"/>
+          <w:lang w:val="en-US"/>
+        </w:rPr>
+        <w:t>vlan 99</w:t>
+      </w:r>
+    </w:p>
+    <w:p>
+      <w:pPr>
+        <w:pStyle w:val="ae"/>
+        <w:numPr>
+          <w:ilvl w:val="1"/>
+          <w:numId w:val="43"/>
+        </w:numPr>
+        <w:spacing w:line="360" w:lineRule="auto"/>
+        <w:jc w:val="both"/>
+        <w:rPr>
+          <w:noProof/>
+          <w:sz w:val="28"/>
+          <w:szCs w:val="28"/>
+          <w:lang w:val="uk-UA"/>
+        </w:rPr>
+      </w:pPr>
+      <w:r>
+        <w:rPr>
+          <w:noProof/>
+          <w:sz w:val="28"/>
+          <w:szCs w:val="28"/>
+          <w:lang w:val="en-US"/>
+        </w:rPr>
+        <w:t>exit</w:t>
+      </w:r>
+    </w:p>
+    <w:p>
+      <w:pPr>
+        <w:pStyle w:val="ae"/>
+        <w:numPr>
+          <w:ilvl w:val="1"/>
+          <w:numId w:val="43"/>
+        </w:numPr>
+        <w:spacing w:line="360" w:lineRule="auto"/>
+        <w:jc w:val="both"/>
+        <w:rPr>
+          <w:noProof/>
+          <w:sz w:val="28"/>
+          <w:szCs w:val="28"/>
+          <w:lang w:val="uk-UA"/>
+        </w:rPr>
+      </w:pPr>
+      <w:r>
+        <w:rPr>
+          <w:noProof/>
+          <w:sz w:val="28"/>
+          <w:szCs w:val="28"/>
+          <w:lang w:val="en-US"/>
+        </w:rPr>
+        <w:t>int vlan 99</w:t>
+      </w:r>
+    </w:p>
+    <w:p>
+      <w:pPr>
+        <w:pStyle w:val="ae"/>
+        <w:numPr>
+          <w:ilvl w:val="1"/>
+          <w:numId w:val="43"/>
+        </w:numPr>
+        <w:spacing w:line="360" w:lineRule="auto"/>
+        <w:jc w:val="both"/>
+        <w:rPr>
+          <w:noProof/>
+          <w:sz w:val="28"/>
+          <w:szCs w:val="28"/>
+          <w:lang w:val="uk-UA"/>
+        </w:rPr>
+      </w:pPr>
+      <w:r>
+        <w:rPr>
+          <w:noProof/>
+          <w:sz w:val="28"/>
+          <w:szCs w:val="28"/>
+          <w:lang w:val="en-US"/>
+        </w:rPr>
+        <w:t>ip address 193.1.14.2 255.255.255.252</w:t>
+      </w:r>
+    </w:p>
+    <w:p>
+      <w:pPr>
+        <w:pStyle w:val="ae"/>
+        <w:numPr>
+          <w:ilvl w:val="1"/>
+          <w:numId w:val="43"/>
+        </w:numPr>
+        <w:spacing w:line="360" w:lineRule="auto"/>
+        <w:jc w:val="both"/>
+        <w:rPr>
+          <w:noProof/>
+          <w:sz w:val="28"/>
+          <w:szCs w:val="28"/>
+          <w:lang w:val="uk-UA"/>
+        </w:rPr>
+      </w:pPr>
+      <w:r>
+        <w:rPr>
+          <w:noProof/>
+          <w:sz w:val="28"/>
+          <w:szCs w:val="28"/>
+          <w:lang w:val="en-US"/>
+        </w:rPr>
+        <w:t>no shutdown</w:t>
+      </w:r>
+    </w:p>
+    <w:p>
+      <w:pPr>
+        <w:pStyle w:val="ae"/>
+        <w:numPr>
+          <w:ilvl w:val="1"/>
+          <w:numId w:val="43"/>
+        </w:numPr>
+        <w:spacing w:line="360" w:lineRule="auto"/>
+        <w:jc w:val="both"/>
+        <w:rPr>
+          <w:noProof/>
+          <w:sz w:val="28"/>
+          <w:szCs w:val="28"/>
+          <w:lang w:val="uk-UA"/>
+        </w:rPr>
+      </w:pPr>
+      <w:r>
+        <w:rPr>
+          <w:noProof/>
+          <w:sz w:val="28"/>
+          <w:szCs w:val="28"/>
+          <w:lang w:val="en-US"/>
+        </w:rPr>
+        <w:t>exit</w:t>
+      </w:r>
+    </w:p>
+    <w:p>
+      <w:pPr>
+        <w:pStyle w:val="ae"/>
+        <w:numPr>
+          <w:ilvl w:val="1"/>
+          <w:numId w:val="43"/>
+        </w:numPr>
+        <w:spacing w:line="360" w:lineRule="auto"/>
+        <w:jc w:val="both"/>
+        <w:rPr>
+          <w:noProof/>
+          <w:sz w:val="28"/>
+          <w:szCs w:val="28"/>
+          <w:lang w:val="uk-UA"/>
+        </w:rPr>
+      </w:pPr>
+      <w:r>
+        <w:rPr>
+          <w:noProof/>
+          <w:sz w:val="28"/>
+          <w:szCs w:val="28"/>
+          <w:lang w:val="en-US"/>
+        </w:rPr>
+        <w:t>int GigabitEthernet1</w:t>
+      </w:r>
+    </w:p>
+    <w:p>
+      <w:pPr>
+        <w:pStyle w:val="ae"/>
+        <w:numPr>
+          <w:ilvl w:val="1"/>
+          <w:numId w:val="43"/>
+        </w:numPr>
+        <w:spacing w:line="360" w:lineRule="auto"/>
+        <w:jc w:val="both"/>
+        <w:rPr>
+          <w:noProof/>
+          <w:sz w:val="28"/>
+          <w:szCs w:val="28"/>
+          <w:lang w:val="uk-UA"/>
+        </w:rPr>
+      </w:pPr>
+      <w:r>
+        <w:rPr>
+          <w:noProof/>
+          <w:sz w:val="28"/>
+          <w:szCs w:val="28"/>
+          <w:lang w:val="en-US"/>
+        </w:rPr>
+        <w:t>switchport mode access</w:t>
+      </w:r>
+    </w:p>
+    <w:p>
+      <w:pPr>
+        <w:pStyle w:val="ae"/>
+        <w:numPr>
+          <w:ilvl w:val="1"/>
+          <w:numId w:val="43"/>
+        </w:numPr>
+        <w:spacing w:line="360" w:lineRule="auto"/>
+        <w:jc w:val="both"/>
+        <w:rPr>
+          <w:noProof/>
+          <w:sz w:val="28"/>
+          <w:szCs w:val="28"/>
+          <w:lang w:val="uk-UA"/>
+        </w:rPr>
+      </w:pPr>
+      <w:r>
+        <w:rPr>
+          <w:noProof/>
+          <w:sz w:val="28"/>
+          <w:szCs w:val="28"/>
+          <w:lang w:val="en-US"/>
+        </w:rPr>
+        <w:t>switchport access vlan 99</w:t>
+      </w:r>
+    </w:p>
+    <w:p>
+      <w:pPr>
+        <w:pStyle w:val="ae"/>
+        <w:numPr>
+          <w:ilvl w:val="1"/>
+          <w:numId w:val="43"/>
+        </w:numPr>
+        <w:spacing w:line="360" w:lineRule="auto"/>
+        <w:jc w:val="both"/>
+        <w:rPr>
+          <w:noProof/>
+          <w:sz w:val="28"/>
+          <w:szCs w:val="28"/>
+          <w:lang w:val="uk-UA"/>
+        </w:rPr>
+      </w:pPr>
+      <w:r>
+        <w:rPr>
+          <w:noProof/>
+          <w:sz w:val="28"/>
+          <w:szCs w:val="28"/>
+          <w:lang w:val="en-US"/>
+        </w:rPr>
+        <w:t>no shutdown</w:t>
+      </w:r>
+    </w:p>
+    <w:p>
+      <w:pPr>
+        <w:pStyle w:val="ae"/>
+        <w:numPr>
+          <w:ilvl w:val="1"/>
+          <w:numId w:val="43"/>
+        </w:numPr>
+        <w:spacing w:line="360" w:lineRule="auto"/>
+        <w:jc w:val="both"/>
+        <w:rPr>
+          <w:noProof/>
+          <w:sz w:val="28"/>
+          <w:szCs w:val="28"/>
+          <w:lang w:val="uk-UA"/>
+        </w:rPr>
+      </w:pPr>
+      <w:r>
+        <w:rPr>
+          <w:noProof/>
+          <w:sz w:val="28"/>
+          <w:szCs w:val="28"/>
+          <w:lang w:val="en-US"/>
+        </w:rPr>
+        <w:t>exit</w:t>
+      </w:r>
+    </w:p>
+    <w:p>
+      <w:pPr>
+        <w:pStyle w:val="ae"/>
+        <w:numPr>
+          <w:ilvl w:val="0"/>
+          <w:numId w:val="43"/>
+        </w:numPr>
+        <w:spacing w:line="360" w:lineRule="auto"/>
+        <w:jc w:val="both"/>
+        <w:rPr>
+          <w:noProof/>
+          <w:sz w:val="28"/>
+          <w:szCs w:val="28"/>
+          <w:lang w:val="uk-UA"/>
+        </w:rPr>
+      </w:pPr>
+      <w:r>
+        <w:rPr>
+          <w:noProof/>
+          <w:sz w:val="28"/>
+          <w:szCs w:val="28"/>
+          <w:lang w:val="uk-UA"/>
+        </w:rPr>
+        <w:t xml:space="preserve">Тепер налаштовую клієнт </w:t>
+      </w:r>
+      <w:r>
+        <w:rPr>
+          <w:noProof/>
+          <w:sz w:val="28"/>
+          <w:szCs w:val="28"/>
+          <w:lang w:val="en-US"/>
+        </w:rPr>
+        <w:t xml:space="preserve">WS_1_14_1 </w:t>
+      </w:r>
+      <w:r>
+        <w:rPr>
+          <w:noProof/>
+          <w:sz w:val="28"/>
+          <w:szCs w:val="28"/>
+          <w:lang w:val="uk-UA"/>
+        </w:rPr>
+        <w:t xml:space="preserve">на отримання </w:t>
+      </w:r>
+      <w:r>
+        <w:rPr>
+          <w:noProof/>
+          <w:sz w:val="28"/>
+          <w:szCs w:val="28"/>
+          <w:lang w:val="en-US"/>
+        </w:rPr>
+        <w:t xml:space="preserve">ip </w:t>
+      </w:r>
+      <w:r>
+        <w:rPr>
+          <w:noProof/>
+          <w:sz w:val="28"/>
+          <w:szCs w:val="28"/>
+          <w:lang w:val="uk-UA"/>
+        </w:rPr>
+        <w:t xml:space="preserve">через </w:t>
+      </w:r>
+      <w:r>
+        <w:rPr>
+          <w:noProof/>
+          <w:sz w:val="28"/>
+          <w:szCs w:val="28"/>
+          <w:lang w:val="en-US"/>
+        </w:rPr>
+        <w:t>dhcp</w:t>
+      </w:r>
+      <w:r>
+        <w:rPr>
+          <w:noProof/>
+          <w:sz w:val="28"/>
+          <w:szCs w:val="28"/>
+          <w:lang w:val="uk-UA"/>
+        </w:rPr>
+        <w:t xml:space="preserve">, підлючився до відкритої мережі </w:t>
+      </w:r>
+      <w:r>
+        <w:rPr>
+          <w:noProof/>
+          <w:sz w:val="28"/>
+          <w:szCs w:val="28"/>
+          <w:lang w:val="en-US"/>
+        </w:rPr>
+        <w:t xml:space="preserve">R2_WIFI </w:t>
+      </w:r>
+      <w:r>
+        <w:rPr>
+          <w:noProof/>
+          <w:sz w:val="28"/>
+          <w:szCs w:val="28"/>
+          <w:lang w:val="uk-UA"/>
+        </w:rPr>
+        <w:t>та перевіряю з’єднання</w:t>
+      </w:r>
+    </w:p>
+    <w:p>
+      <w:pPr>
+        <w:pStyle w:val="ae"/>
+        <w:numPr>
+          <w:ilvl w:val="1"/>
+          <w:numId w:val="43"/>
+        </w:numPr>
+        <w:spacing w:line="360" w:lineRule="auto"/>
+        <w:jc w:val="both"/>
+        <w:rPr>
+          <w:noProof/>
+          <w:sz w:val="28"/>
+          <w:szCs w:val="28"/>
+          <w:lang w:val="uk-UA"/>
+        </w:rPr>
+      </w:pPr>
+      <w:r>
+        <w:rPr>
+          <w:noProof/>
+          <w:sz w:val="28"/>
+          <w:szCs w:val="28"/>
+          <w:lang w:val="uk-UA"/>
+        </w:rPr>
+        <w:drawing>
+          <wp:inline distT="0" distB="0" distL="0" distR="0" wp14:anchorId="7E3EEC3A" wp14:editId="72487BA4">
+            <wp:extent cx="3422312" cy="3550920"/>
+            <wp:effectExtent l="0" t="0" r="6985" b="0"/>
+            <wp:docPr id="1" name="Рисунок 1"/>
+            <wp:cNvGraphicFramePr>
+              <a:graphicFrameLocks xmlns:a="http://schemas.openxmlformats.org/drawingml/2006/main" noChangeAspect="1"/>
+            </wp:cNvGraphicFramePr>
+            <a:graphic xmlns:a="http://schemas.openxmlformats.org/drawingml/2006/main">
+              <a:graphicData uri="http://schemas.openxmlformats.org/drawingml/2006/picture">
+                <pic:pic xmlns:pic="http://schemas.openxmlformats.org/drawingml/2006/picture">
+                  <pic:nvPicPr>
+                    <pic:cNvPr id="1" name=""/>
+                    <pic:cNvPicPr/>
+                  </pic:nvPicPr>
+                  <pic:blipFill>
+                    <a:blip r:embed="rId8"/>
+                    <a:stretch>
+                      <a:fillRect/>
+                    </a:stretch>
+                  </pic:blipFill>
+                  <pic:spPr>
+                    <a:xfrm>
+                      <a:off x="0" y="0"/>
+                      <a:ext cx="3516125" cy="3648259"/>
+                    </a:xfrm>
+                    <a:prstGeom prst="rect">
+                      <a:avLst/>
+                    </a:prstGeom>
+                  </pic:spPr>
+                </pic:pic>
+              </a:graphicData>
+            </a:graphic>
+          </wp:inline>
+        </w:drawing>
+      </w:r>
+    </w:p>
+    <w:p>
+      <w:pPr>
+        <w:pStyle w:val="ae"/>
+        <w:numPr>
+          <w:ilvl w:val="0"/>
+          <w:numId w:val="43"/>
+        </w:numPr>
+        <w:spacing w:line="360" w:lineRule="auto"/>
+        <w:jc w:val="both"/>
+        <w:rPr>
+          <w:noProof/>
+          <w:sz w:val="28"/>
+          <w:szCs w:val="28"/>
+          <w:lang w:val="uk-UA"/>
+        </w:rPr>
+      </w:pPr>
+      <w:r>
+        <w:rPr>
+          <w:noProof/>
+          <w:sz w:val="28"/>
+          <w:szCs w:val="28"/>
+          <w:lang w:val="uk-UA"/>
+        </w:rPr>
+        <w:lastRenderedPageBreak/>
+        <w:t xml:space="preserve">Далі налаштовую </w:t>
+      </w:r>
+      <w:r>
+        <w:rPr>
+          <w:noProof/>
+          <w:sz w:val="28"/>
+          <w:szCs w:val="28"/>
+          <w:lang w:val="en-US"/>
+        </w:rPr>
+        <w:t xml:space="preserve">R_1_14_4 </w:t>
+      </w:r>
+      <w:r>
+        <w:rPr>
+          <w:noProof/>
+          <w:sz w:val="28"/>
+          <w:szCs w:val="28"/>
+          <w:lang w:val="uk-UA"/>
+        </w:rPr>
+        <w:t xml:space="preserve">аналогічно </w:t>
+      </w:r>
+      <w:r>
+        <w:rPr>
+          <w:noProof/>
+          <w:sz w:val="28"/>
+          <w:szCs w:val="28"/>
+          <w:lang w:val="en-US"/>
+        </w:rPr>
+        <w:t xml:space="preserve">R_1_14_2 </w:t>
+      </w:r>
+      <w:r>
+        <w:rPr>
+          <w:noProof/>
+          <w:sz w:val="28"/>
+          <w:szCs w:val="28"/>
+          <w:lang w:val="uk-UA"/>
+        </w:rPr>
+        <w:t xml:space="preserve">за винятком налаштування порта для з’єднання з </w:t>
+      </w:r>
+      <w:r>
+        <w:rPr>
+          <w:noProof/>
+          <w:sz w:val="28"/>
+          <w:szCs w:val="28"/>
+          <w:lang w:val="en-US"/>
+        </w:rPr>
+        <w:t>R_1_14_1 (</w:t>
+      </w:r>
+      <w:r>
+        <w:rPr>
+          <w:noProof/>
+          <w:sz w:val="28"/>
+          <w:szCs w:val="28"/>
+          <w:lang w:val="uk-UA"/>
+        </w:rPr>
+        <w:t xml:space="preserve">налаштував адресу напряму на порт без </w:t>
+      </w:r>
+      <w:r>
+        <w:rPr>
+          <w:noProof/>
+          <w:sz w:val="28"/>
+          <w:szCs w:val="28"/>
+          <w:lang w:val="en-US"/>
+        </w:rPr>
+        <w:t xml:space="preserve">vlan) </w:t>
+      </w:r>
+      <w:r>
+        <w:rPr>
+          <w:noProof/>
+          <w:sz w:val="28"/>
+          <w:szCs w:val="28"/>
+          <w:lang w:val="uk-UA"/>
+        </w:rPr>
+        <w:t xml:space="preserve">та </w:t>
+      </w:r>
+      <w:r>
+        <w:rPr>
+          <w:noProof/>
+          <w:sz w:val="28"/>
+          <w:szCs w:val="28"/>
+          <w:lang w:val="en-US"/>
+        </w:rPr>
+        <w:t>SSID R4_WIFI</w:t>
+      </w:r>
+    </w:p>
+    <w:p>
+      <w:pPr>
+        <w:pStyle w:val="ae"/>
+        <w:numPr>
+          <w:ilvl w:val="0"/>
+          <w:numId w:val="43"/>
+        </w:numPr>
+        <w:spacing w:line="360" w:lineRule="auto"/>
+        <w:jc w:val="both"/>
+        <w:rPr>
+          <w:noProof/>
+          <w:sz w:val="28"/>
+          <w:szCs w:val="28"/>
+          <w:lang w:val="uk-UA"/>
+        </w:rPr>
+      </w:pPr>
+      <w:r>
+        <w:rPr>
+          <w:noProof/>
+          <w:sz w:val="28"/>
+          <w:szCs w:val="28"/>
+          <w:lang w:val="uk-UA"/>
+        </w:rPr>
+        <w:t xml:space="preserve">Далі налаштовую </w:t>
+      </w:r>
+      <w:r>
+        <w:rPr>
+          <w:noProof/>
+          <w:sz w:val="28"/>
+          <w:szCs w:val="28"/>
+          <w:lang w:val="en-US"/>
+        </w:rPr>
+        <w:t xml:space="preserve">WS_1_14_3 </w:t>
+      </w:r>
+      <w:r>
+        <w:rPr>
+          <w:noProof/>
+          <w:sz w:val="28"/>
+          <w:szCs w:val="28"/>
+          <w:lang w:val="uk-UA"/>
+        </w:rPr>
+        <w:t xml:space="preserve">на підключення до мережі </w:t>
+      </w:r>
+      <w:r>
+        <w:rPr>
+          <w:noProof/>
+          <w:sz w:val="28"/>
+          <w:szCs w:val="28"/>
+          <w:lang w:val="en-US"/>
+        </w:rPr>
+        <w:t>R4_WIFI</w:t>
+      </w:r>
+      <w:r>
+        <w:rPr>
+          <w:noProof/>
+          <w:sz w:val="28"/>
+          <w:szCs w:val="28"/>
+          <w:lang w:val="uk-UA"/>
+        </w:rPr>
+        <w:t xml:space="preserve"> та отримання </w:t>
+      </w:r>
+      <w:r>
+        <w:rPr>
+          <w:noProof/>
+          <w:sz w:val="28"/>
+          <w:szCs w:val="28"/>
+          <w:lang w:val="en-US"/>
+        </w:rPr>
+        <w:t xml:space="preserve">ip </w:t>
+      </w:r>
+      <w:r>
+        <w:rPr>
+          <w:noProof/>
+          <w:sz w:val="28"/>
+          <w:szCs w:val="28"/>
+          <w:lang w:val="uk-UA"/>
+        </w:rPr>
+        <w:t xml:space="preserve">адреси через </w:t>
+      </w:r>
+      <w:r>
+        <w:rPr>
+          <w:noProof/>
+          <w:sz w:val="28"/>
+          <w:szCs w:val="28"/>
+          <w:lang w:val="en-US"/>
+        </w:rPr>
+        <w:t>DHCP</w:t>
+      </w:r>
+      <w:r>
+        <w:rPr>
+          <w:noProof/>
+          <w:sz w:val="28"/>
+          <w:szCs w:val="28"/>
+          <w:lang w:val="uk-UA"/>
+        </w:rPr>
+        <w:t xml:space="preserve">. Перевіряю з’єднання з </w:t>
+      </w:r>
+      <w:r>
+        <w:rPr>
+          <w:noProof/>
+          <w:sz w:val="28"/>
+          <w:szCs w:val="28"/>
+          <w:lang w:val="en-US"/>
+        </w:rPr>
+        <w:t>R_1_14_1:</w:t>
+      </w:r>
+    </w:p>
+    <w:p>
+      <w:pPr>
+        <w:pStyle w:val="ae"/>
+        <w:numPr>
+          <w:ilvl w:val="1"/>
+          <w:numId w:val="43"/>
+        </w:numPr>
+        <w:spacing w:line="360" w:lineRule="auto"/>
+        <w:jc w:val="both"/>
+        <w:rPr>
+          <w:noProof/>
+          <w:sz w:val="28"/>
+          <w:szCs w:val="28"/>
+          <w:lang w:val="uk-UA"/>
+        </w:rPr>
+      </w:pPr>
+      <w:r>
+        <w:rPr>
+          <w:noProof/>
+          <w:sz w:val="28"/>
+          <w:szCs w:val="28"/>
+          <w:lang w:val="uk-UA"/>
+        </w:rPr>
+        <w:drawing>
+          <wp:inline distT="0" distB="0" distL="0" distR="0" wp14:anchorId="26250CB3" wp14:editId="46E10E74">
+            <wp:extent cx="3574090" cy="2103302"/>
+            <wp:effectExtent l="0" t="0" r="7620" b="0"/>
+            <wp:docPr id="76" name="Рисунок 76"/>
+            <wp:cNvGraphicFramePr>
+              <a:graphicFrameLocks xmlns:a="http://schemas.openxmlformats.org/drawingml/2006/main" noChangeAspect="1"/>
+            </wp:cNvGraphicFramePr>
+            <a:graphic xmlns:a="http://schemas.openxmlformats.org/drawingml/2006/main">
+              <a:graphicData uri="http://schemas.openxmlformats.org/drawingml/2006/picture">
+                <pic:pic xmlns:pic="http://schemas.openxmlformats.org/drawingml/2006/picture">
+                  <pic:nvPicPr>
+                    <pic:cNvPr id="1" name=""/>
+                    <pic:cNvPicPr/>
+                  </pic:nvPicPr>
+                  <pic:blipFill>
+                    <a:blip r:embed="rId9"/>
+                    <a:stretch>
+                      <a:fillRect/>
+                    </a:stretch>
+                  </pic:blipFill>
+                  <pic:spPr>
+                    <a:xfrm>
+                      <a:off x="0" y="0"/>
+                      <a:ext cx="3574090" cy="2103302"/>
+                    </a:xfrm>
+                    <a:prstGeom prst="rect">
+                      <a:avLst/>
+                    </a:prstGeom>
+                  </pic:spPr>
+                </pic:pic>
+              </a:graphicData>
+            </a:graphic>
+          </wp:inline>
+        </w:drawing>
+      </w:r>
+    </w:p>
+    <w:p>
+      <w:pPr>
+        <w:pStyle w:val="ae"/>
+        <w:numPr>
+          <w:ilvl w:val="0"/>
+          <w:numId w:val="43"/>
+        </w:numPr>
+        <w:spacing w:line="360" w:lineRule="auto"/>
+        <w:jc w:val="both"/>
+        <w:rPr>
+          <w:noProof/>
+          <w:sz w:val="28"/>
+          <w:szCs w:val="28"/>
+          <w:lang w:val="uk-UA"/>
+        </w:rPr>
+      </w:pPr>
+      <w:r>
+        <w:rPr>
+          <w:noProof/>
+          <w:sz w:val="28"/>
+          <w:szCs w:val="28"/>
+          <w:lang w:val="uk-UA"/>
+        </w:rPr>
+        <w:t xml:space="preserve">Далі налаштовую </w:t>
+      </w:r>
+      <w:r>
+        <w:rPr>
+          <w:noProof/>
+          <w:sz w:val="28"/>
+          <w:szCs w:val="28"/>
+          <w:lang w:val="en-US"/>
+        </w:rPr>
+        <w:t>R_1_14_3:</w:t>
+      </w:r>
+    </w:p>
+    <w:p>
+      <w:pPr>
+        <w:pStyle w:val="ae"/>
+        <w:numPr>
+          <w:ilvl w:val="1"/>
+          <w:numId w:val="43"/>
+        </w:numPr>
+        <w:spacing w:line="360" w:lineRule="auto"/>
+        <w:jc w:val="both"/>
+        <w:rPr>
+          <w:noProof/>
+          <w:sz w:val="28"/>
+          <w:szCs w:val="28"/>
+          <w:lang w:val="uk-UA"/>
+        </w:rPr>
+      </w:pPr>
+      <w:r>
+        <w:rPr>
+          <w:noProof/>
+          <w:sz w:val="28"/>
+          <w:szCs w:val="28"/>
+          <w:lang w:val="uk-UA"/>
+        </w:rPr>
+        <w:t xml:space="preserve">Додаю радіомодуль </w:t>
+      </w:r>
+      <w:r>
+        <w:rPr>
+          <w:noProof/>
+          <w:sz w:val="28"/>
+          <w:szCs w:val="28"/>
+          <w:lang w:val="uk-UA"/>
+        </w:rPr>
+        <w:t>HWIC-AP-AG-B</w:t>
+      </w:r>
+    </w:p>
+    <w:p>
+      <w:pPr>
+        <w:pStyle w:val="ae"/>
+        <w:numPr>
+          <w:ilvl w:val="1"/>
+          <w:numId w:val="43"/>
+        </w:numPr>
+        <w:spacing w:line="360" w:lineRule="auto"/>
+        <w:jc w:val="both"/>
+        <w:rPr>
+          <w:noProof/>
+          <w:sz w:val="28"/>
+          <w:szCs w:val="28"/>
+          <w:lang w:val="uk-UA"/>
+        </w:rPr>
+      </w:pPr>
+      <w:r>
+        <w:rPr>
+          <w:noProof/>
+          <w:sz w:val="28"/>
+          <w:szCs w:val="28"/>
+          <w:lang w:val="uk-UA"/>
+        </w:rPr>
+        <w:t xml:space="preserve">Налаштовую з’єднання з </w:t>
+      </w:r>
+      <w:r>
+        <w:rPr>
+          <w:noProof/>
+          <w:sz w:val="28"/>
+          <w:szCs w:val="28"/>
+          <w:lang w:val="en-US"/>
+        </w:rPr>
+        <w:t xml:space="preserve">R_1_14_1 </w:t>
+      </w:r>
+      <w:r>
+        <w:rPr>
+          <w:noProof/>
+          <w:sz w:val="28"/>
+          <w:szCs w:val="28"/>
+          <w:lang w:val="uk-UA"/>
+        </w:rPr>
+        <w:t>через статичну айпі</w:t>
+      </w:r>
+    </w:p>
+    <w:p>
+      <w:pPr>
+        <w:pStyle w:val="ae"/>
+        <w:numPr>
+          <w:ilvl w:val="1"/>
+          <w:numId w:val="43"/>
+        </w:numPr>
+        <w:spacing w:line="360" w:lineRule="auto"/>
+        <w:jc w:val="both"/>
+        <w:rPr>
+          <w:noProof/>
+          <w:sz w:val="28"/>
+          <w:szCs w:val="28"/>
+          <w:lang w:val="uk-UA"/>
+        </w:rPr>
+      </w:pPr>
+      <w:r>
+        <w:rPr>
+          <w:noProof/>
+          <w:sz w:val="28"/>
+          <w:szCs w:val="28"/>
+          <w:lang w:val="uk-UA"/>
+        </w:rPr>
+        <w:t xml:space="preserve">Переходжу до налаштування </w:t>
+      </w:r>
+      <w:r>
+        <w:rPr>
+          <w:noProof/>
+          <w:sz w:val="28"/>
+          <w:szCs w:val="28"/>
+          <w:lang w:val="en-US"/>
+        </w:rPr>
+        <w:t>AP</w:t>
+      </w:r>
+      <w:r>
+        <w:rPr>
+          <w:noProof/>
+          <w:sz w:val="28"/>
+          <w:szCs w:val="28"/>
+          <w:lang w:val="uk-UA"/>
+        </w:rPr>
+        <w:t>:</w:t>
+      </w:r>
+    </w:p>
+    <w:p>
+      <w:pPr>
+        <w:pStyle w:val="ae"/>
+        <w:numPr>
+          <w:ilvl w:val="1"/>
+          <w:numId w:val="43"/>
+        </w:numPr>
+        <w:spacing w:line="360" w:lineRule="auto"/>
+        <w:jc w:val="both"/>
+        <w:rPr>
+          <w:noProof/>
+          <w:sz w:val="28"/>
+          <w:szCs w:val="28"/>
+          <w:lang w:val="uk-UA"/>
+        </w:rPr>
+      </w:pPr>
+      <w:r>
+        <w:rPr>
+          <w:noProof/>
+          <w:sz w:val="28"/>
+          <w:szCs w:val="28"/>
+          <w:lang w:val="uk-UA"/>
+        </w:rPr>
+        <w:t>en</w:t>
+      </w:r>
+    </w:p>
+    <w:p>
+      <w:pPr>
+        <w:pStyle w:val="ae"/>
+        <w:numPr>
+          <w:ilvl w:val="1"/>
+          <w:numId w:val="43"/>
+        </w:numPr>
+        <w:spacing w:line="360" w:lineRule="auto"/>
+        <w:jc w:val="both"/>
+        <w:rPr>
+          <w:noProof/>
+          <w:sz w:val="28"/>
+          <w:szCs w:val="28"/>
+          <w:lang w:val="uk-UA"/>
+        </w:rPr>
+      </w:pPr>
+      <w:r>
+        <w:rPr>
+          <w:noProof/>
+          <w:sz w:val="28"/>
+          <w:szCs w:val="28"/>
+          <w:lang w:val="uk-UA"/>
+        </w:rPr>
+        <w:t>conf t</w:t>
+      </w:r>
+    </w:p>
+    <w:p>
+      <w:pPr>
+        <w:pStyle w:val="ae"/>
+        <w:numPr>
+          <w:ilvl w:val="1"/>
+          <w:numId w:val="43"/>
+        </w:numPr>
+        <w:spacing w:line="360" w:lineRule="auto"/>
+        <w:jc w:val="both"/>
+        <w:rPr>
+          <w:noProof/>
+          <w:sz w:val="28"/>
+          <w:szCs w:val="28"/>
+          <w:lang w:val="uk-UA"/>
+        </w:rPr>
+      </w:pPr>
+      <w:r>
+        <w:rPr>
+          <w:noProof/>
+          <w:sz w:val="28"/>
+          <w:szCs w:val="28"/>
+          <w:lang w:val="uk-UA"/>
+        </w:rPr>
+        <w:t xml:space="preserve">dot11 ssid </w:t>
+      </w:r>
+      <w:r>
+        <w:rPr>
+          <w:noProof/>
+          <w:sz w:val="28"/>
+          <w:szCs w:val="28"/>
+          <w:lang w:val="en-US"/>
+        </w:rPr>
+        <w:t>R3_</w:t>
+      </w:r>
+      <w:r>
+        <w:rPr>
+          <w:noProof/>
+          <w:sz w:val="28"/>
+          <w:szCs w:val="28"/>
+          <w:lang w:val="uk-UA"/>
+        </w:rPr>
+        <w:t>WI-FI</w:t>
+      </w:r>
+    </w:p>
+    <w:p>
+      <w:pPr>
+        <w:pStyle w:val="ae"/>
+        <w:numPr>
+          <w:ilvl w:val="1"/>
+          <w:numId w:val="43"/>
+        </w:numPr>
+        <w:spacing w:line="360" w:lineRule="auto"/>
+        <w:jc w:val="both"/>
+        <w:rPr>
+          <w:noProof/>
+          <w:sz w:val="28"/>
+          <w:szCs w:val="28"/>
+          <w:lang w:val="uk-UA"/>
+        </w:rPr>
+      </w:pPr>
+      <w:r>
+        <w:rPr>
+          <w:noProof/>
+          <w:sz w:val="28"/>
+          <w:szCs w:val="28"/>
+          <w:lang w:val="uk-UA"/>
+        </w:rPr>
+        <w:t>auth open</w:t>
+      </w:r>
+    </w:p>
+    <w:p>
+      <w:pPr>
+        <w:pStyle w:val="ae"/>
+        <w:numPr>
+          <w:ilvl w:val="1"/>
+          <w:numId w:val="43"/>
+        </w:numPr>
+        <w:spacing w:line="360" w:lineRule="auto"/>
+        <w:jc w:val="both"/>
+        <w:rPr>
+          <w:noProof/>
+          <w:sz w:val="28"/>
+          <w:szCs w:val="28"/>
+          <w:lang w:val="uk-UA"/>
+        </w:rPr>
+      </w:pPr>
+      <w:r>
+        <w:rPr>
+          <w:noProof/>
+          <w:sz w:val="28"/>
+          <w:szCs w:val="28"/>
+          <w:lang w:val="uk-UA"/>
+        </w:rPr>
+        <w:t>guest-mode</w:t>
+      </w:r>
+    </w:p>
+    <w:p>
+      <w:pPr>
+        <w:pStyle w:val="ae"/>
+        <w:numPr>
+          <w:ilvl w:val="1"/>
+          <w:numId w:val="43"/>
+        </w:numPr>
+        <w:spacing w:line="360" w:lineRule="auto"/>
+        <w:jc w:val="both"/>
+        <w:rPr>
+          <w:noProof/>
+          <w:sz w:val="28"/>
+          <w:szCs w:val="28"/>
+          <w:lang w:val="uk-UA"/>
+        </w:rPr>
+      </w:pPr>
+      <w:r>
+        <w:rPr>
+          <w:noProof/>
+          <w:sz w:val="28"/>
+          <w:szCs w:val="28"/>
+          <w:lang w:val="uk-UA"/>
+        </w:rPr>
+        <w:t>exit</w:t>
+      </w:r>
+    </w:p>
+    <w:p>
+      <w:pPr>
+        <w:pStyle w:val="ae"/>
+        <w:numPr>
+          <w:ilvl w:val="1"/>
+          <w:numId w:val="43"/>
+        </w:numPr>
+        <w:spacing w:line="360" w:lineRule="auto"/>
+        <w:jc w:val="both"/>
+        <w:rPr>
+          <w:noProof/>
+          <w:sz w:val="28"/>
+          <w:szCs w:val="28"/>
+          <w:lang w:val="uk-UA"/>
+        </w:rPr>
+      </w:pPr>
+      <w:r>
+        <w:rPr>
+          <w:noProof/>
+          <w:sz w:val="28"/>
+          <w:szCs w:val="28"/>
+          <w:lang w:val="uk-UA"/>
+        </w:rPr>
+        <w:t>interface Dot11Radio0/0</w:t>
+      </w:r>
+      <w:r>
+        <w:rPr>
+          <w:noProof/>
+          <w:sz w:val="28"/>
+          <w:szCs w:val="28"/>
+          <w:lang w:val="uk-UA"/>
+        </w:rPr>
+        <w:t>/0</w:t>
+      </w:r>
+    </w:p>
+    <w:p>
+      <w:pPr>
+        <w:pStyle w:val="ae"/>
+        <w:numPr>
+          <w:ilvl w:val="1"/>
+          <w:numId w:val="43"/>
+        </w:numPr>
+        <w:spacing w:line="360" w:lineRule="auto"/>
+        <w:jc w:val="both"/>
+        <w:rPr>
+          <w:noProof/>
+          <w:sz w:val="28"/>
+          <w:szCs w:val="28"/>
+          <w:lang w:val="uk-UA"/>
+        </w:rPr>
+      </w:pPr>
+      <w:r>
+        <w:rPr>
+          <w:noProof/>
+          <w:sz w:val="28"/>
+          <w:szCs w:val="28"/>
+          <w:lang w:val="uk-UA"/>
+        </w:rPr>
+        <w:t xml:space="preserve">ssid </w:t>
+      </w:r>
+      <w:r>
+        <w:rPr>
+          <w:noProof/>
+          <w:sz w:val="28"/>
+          <w:szCs w:val="28"/>
+          <w:lang w:val="en-US"/>
+        </w:rPr>
+        <w:t>R3_</w:t>
+      </w:r>
+      <w:r>
+        <w:rPr>
+          <w:noProof/>
+          <w:sz w:val="28"/>
+          <w:szCs w:val="28"/>
+          <w:lang w:val="uk-UA"/>
+        </w:rPr>
+        <w:t>WI-FI</w:t>
+      </w:r>
+    </w:p>
+    <w:p>
+      <w:pPr>
+        <w:pStyle w:val="ae"/>
+        <w:numPr>
+          <w:ilvl w:val="1"/>
+          <w:numId w:val="43"/>
+        </w:numPr>
+        <w:spacing w:line="360" w:lineRule="auto"/>
+        <w:jc w:val="both"/>
+        <w:rPr>
+          <w:noProof/>
+          <w:sz w:val="28"/>
+          <w:szCs w:val="28"/>
+          <w:lang w:val="uk-UA"/>
+        </w:rPr>
+      </w:pPr>
+      <w:r>
+        <w:rPr>
+          <w:noProof/>
+          <w:sz w:val="28"/>
+          <w:szCs w:val="28"/>
+          <w:lang w:val="uk-UA"/>
+        </w:rPr>
+        <w:t>encryption mode wep mandatory</w:t>
+      </w:r>
+    </w:p>
+    <w:p>
+      <w:pPr>
+        <w:pStyle w:val="ae"/>
+        <w:numPr>
+          <w:ilvl w:val="1"/>
+          <w:numId w:val="43"/>
+        </w:numPr>
+        <w:spacing w:line="360" w:lineRule="auto"/>
+        <w:jc w:val="both"/>
+        <w:rPr>
+          <w:noProof/>
+          <w:sz w:val="28"/>
+          <w:szCs w:val="28"/>
+          <w:lang w:val="uk-UA"/>
+        </w:rPr>
+      </w:pPr>
+      <w:r>
+        <w:rPr>
+          <w:noProof/>
+          <w:sz w:val="28"/>
+          <w:szCs w:val="28"/>
+          <w:lang w:val="uk-UA"/>
+        </w:rPr>
+        <w:t>encryption key 1 size 40 0 0123456789</w:t>
+      </w:r>
+    </w:p>
+    <w:p>
+      <w:pPr>
+        <w:pStyle w:val="ae"/>
+        <w:numPr>
+          <w:ilvl w:val="1"/>
+          <w:numId w:val="43"/>
+        </w:numPr>
+        <w:spacing w:line="360" w:lineRule="auto"/>
+        <w:jc w:val="both"/>
+        <w:rPr>
+          <w:noProof/>
+          <w:sz w:val="28"/>
+          <w:szCs w:val="28"/>
+          <w:lang w:val="uk-UA"/>
+        </w:rPr>
+      </w:pPr>
+      <w:r>
+        <w:rPr>
+          <w:noProof/>
+          <w:sz w:val="28"/>
+          <w:szCs w:val="28"/>
+          <w:lang w:val="uk-UA"/>
+        </w:rPr>
+        <w:t>no shut</w:t>
+      </w:r>
+      <w:r>
+        <w:rPr>
+          <w:noProof/>
+          <w:sz w:val="28"/>
+          <w:szCs w:val="28"/>
+          <w:lang w:val="en-US"/>
+        </w:rPr>
+        <w:t>down</w:t>
+      </w:r>
+    </w:p>
+    <w:p>
+      <w:pPr>
+        <w:pStyle w:val="ae"/>
+        <w:numPr>
+          <w:ilvl w:val="1"/>
+          <w:numId w:val="43"/>
+        </w:numPr>
+        <w:spacing w:line="360" w:lineRule="auto"/>
+        <w:jc w:val="both"/>
+        <w:rPr>
+          <w:noProof/>
+          <w:sz w:val="28"/>
+          <w:szCs w:val="28"/>
+          <w:lang w:val="uk-UA"/>
+        </w:rPr>
+      </w:pPr>
+      <w:r>
+        <w:rPr>
+          <w:noProof/>
+          <w:sz w:val="28"/>
+          <w:szCs w:val="28"/>
+          <w:lang w:val="uk-UA"/>
+        </w:rPr>
+        <w:t>end</w:t>
+      </w:r>
+    </w:p>
+    <w:p>
+      <w:pPr>
+        <w:pStyle w:val="ae"/>
+        <w:numPr>
+          <w:ilvl w:val="1"/>
+          <w:numId w:val="43"/>
+        </w:numPr>
+        <w:spacing w:line="360" w:lineRule="auto"/>
+        <w:jc w:val="both"/>
+        <w:rPr>
+          <w:noProof/>
+          <w:sz w:val="28"/>
+          <w:szCs w:val="28"/>
+          <w:lang w:val="uk-UA"/>
+        </w:rPr>
+      </w:pPr>
+      <w:r>
+        <w:rPr>
+          <w:noProof/>
+          <w:sz w:val="28"/>
+          <w:szCs w:val="28"/>
+          <w:lang w:val="uk-UA"/>
+        </w:rPr>
+        <w:lastRenderedPageBreak/>
+        <w:t>copy running-config startup-config</w:t>
+      </w:r>
+    </w:p>
+    <w:p>
+      <w:pPr>
+        <w:pStyle w:val="ae"/>
+        <w:numPr>
+          <w:ilvl w:val="0"/>
+          <w:numId w:val="43"/>
+        </w:numPr>
+        <w:spacing w:line="360" w:lineRule="auto"/>
+        <w:jc w:val="both"/>
+        <w:rPr>
+          <w:noProof/>
+          <w:sz w:val="28"/>
+          <w:szCs w:val="28"/>
+          <w:lang w:val="uk-UA"/>
+        </w:rPr>
+      </w:pPr>
+      <w:r>
+        <w:rPr>
+          <w:noProof/>
+          <w:sz w:val="28"/>
+          <w:szCs w:val="28"/>
+          <w:lang w:val="uk-UA"/>
+        </w:rPr>
+        <w:t xml:space="preserve">Підключаюсь до мережі </w:t>
+      </w:r>
+      <w:r>
+        <w:rPr>
+          <w:noProof/>
+          <w:sz w:val="28"/>
+          <w:szCs w:val="28"/>
+          <w:lang w:val="en-US"/>
+        </w:rPr>
+        <w:t>R3_WIFI</w:t>
+      </w:r>
+      <w:r>
+        <w:rPr>
+          <w:noProof/>
+          <w:sz w:val="28"/>
+          <w:szCs w:val="28"/>
+          <w:lang w:val="uk-UA"/>
+        </w:rPr>
+        <w:t xml:space="preserve">, налаштовую статичну айпі на клієнті </w:t>
+      </w:r>
+      <w:r>
+        <w:rPr>
+          <w:noProof/>
+          <w:sz w:val="28"/>
+          <w:szCs w:val="28"/>
+          <w:lang w:val="en-US"/>
+        </w:rPr>
+        <w:t>WS_1_14_2</w:t>
+      </w:r>
+      <w:r>
+        <w:rPr>
+          <w:noProof/>
+          <w:sz w:val="28"/>
+          <w:szCs w:val="28"/>
+          <w:lang w:val="uk-UA"/>
+        </w:rPr>
+        <w:t xml:space="preserve">, задаю </w:t>
+      </w:r>
+      <w:r>
+        <w:rPr>
+          <w:noProof/>
+          <w:sz w:val="28"/>
+          <w:szCs w:val="28"/>
+          <w:lang w:val="en-US"/>
+        </w:rPr>
+        <w:t xml:space="preserve">gateway 197.1.14.1 </w:t>
+      </w:r>
+      <w:r>
+        <w:rPr>
+          <w:noProof/>
+          <w:sz w:val="28"/>
+          <w:szCs w:val="28"/>
+          <w:lang w:val="uk-UA"/>
+        </w:rPr>
+        <w:t>та перевіряю з</w:t>
+      </w:r>
+      <w:r>
+        <w:rPr>
+          <w:noProof/>
+          <w:sz w:val="28"/>
+          <w:szCs w:val="28"/>
+          <w:lang w:val="uk-UA"/>
+        </w:rPr>
+        <w:t xml:space="preserve">’єднання з </w:t>
+      </w:r>
+      <w:r>
+        <w:rPr>
+          <w:noProof/>
+          <w:sz w:val="28"/>
+          <w:szCs w:val="28"/>
+          <w:lang w:val="en-US"/>
+        </w:rPr>
+        <w:t>R_1_14_1:</w:t>
+      </w:r>
+    </w:p>
+    <w:p>
+      <w:pPr>
+        <w:pStyle w:val="ae"/>
+        <w:numPr>
+          <w:ilvl w:val="1"/>
+          <w:numId w:val="43"/>
+        </w:numPr>
+        <w:spacing w:line="360" w:lineRule="auto"/>
+        <w:jc w:val="both"/>
+        <w:rPr>
+          <w:noProof/>
+          <w:sz w:val="28"/>
+          <w:szCs w:val="28"/>
+          <w:lang w:val="uk-UA"/>
+        </w:rPr>
+      </w:pPr>
+      <w:r>
+        <w:rPr>
+          <w:noProof/>
+          <w:sz w:val="28"/>
+          <w:szCs w:val="28"/>
+          <w:lang w:val="uk-UA"/>
+        </w:rPr>
+        <w:drawing>
+          <wp:inline distT="0" distB="0" distL="0" distR="0" wp14:anchorId="4D3A741F" wp14:editId="4D6851B8">
+            <wp:extent cx="3673158" cy="2080440"/>
+            <wp:effectExtent l="0" t="0" r="3810" b="0"/>
+            <wp:docPr id="77" name="Рисунок 77"/>
+            <wp:cNvGraphicFramePr>
+              <a:graphicFrameLocks xmlns:a="http://schemas.openxmlformats.org/drawingml/2006/main" noChangeAspect="1"/>
+            </wp:cNvGraphicFramePr>
+            <a:graphic xmlns:a="http://schemas.openxmlformats.org/drawingml/2006/main">
+              <a:graphicData uri="http://schemas.openxmlformats.org/drawingml/2006/picture">
+                <pic:pic xmlns:pic="http://schemas.openxmlformats.org/drawingml/2006/picture">
+                  <pic:nvPicPr>
+                    <pic:cNvPr id="1" name=""/>
+                    <pic:cNvPicPr/>
+                  </pic:nvPicPr>
+                  <pic:blipFill>
+                    <a:blip r:embed="rId10"/>
+                    <a:stretch>
+                      <a:fillRect/>
+                    </a:stretch>
+                  </pic:blipFill>
+                  <pic:spPr>
+                    <a:xfrm>
+                      <a:off x="0" y="0"/>
+                      <a:ext cx="3673158" cy="2080440"/>
+                    </a:xfrm>
+                    <a:prstGeom prst="rect">
+                      <a:avLst/>
+                    </a:prstGeom>
+                  </pic:spPr>
+                </pic:pic>
+              </a:graphicData>
+            </a:graphic>
+          </wp:inline>
+        </w:drawing>
+      </w:r>
+    </w:p>
+    <w:p>
+      <w:pPr>
+        <w:pStyle w:val="ae"/>
+        <w:numPr>
+          <w:ilvl w:val="0"/>
+          <w:numId w:val="43"/>
+        </w:numPr>
+        <w:spacing w:line="360" w:lineRule="auto"/>
+        <w:jc w:val="both"/>
+        <w:rPr>
+          <w:noProof/>
+          <w:sz w:val="28"/>
+          <w:szCs w:val="28"/>
+          <w:lang w:val="uk-UA"/>
+        </w:rPr>
+      </w:pPr>
+      <w:r>
+        <w:rPr>
+          <w:noProof/>
+          <w:sz w:val="28"/>
+          <w:szCs w:val="28"/>
+          <w:lang w:val="uk-UA"/>
+        </w:rPr>
+        <w:t>Загальний вигляд мережі:</w:t>
+      </w:r>
+    </w:p>
+    <w:p>
+      <w:pPr>
+        <w:pStyle w:val="ae"/>
+        <w:numPr>
+          <w:ilvl w:val="1"/>
+          <w:numId w:val="43"/>
+        </w:numPr>
+        <w:spacing w:line="360" w:lineRule="auto"/>
+        <w:jc w:val="both"/>
+        <w:rPr>
+          <w:noProof/>
+          <w:sz w:val="28"/>
+          <w:szCs w:val="28"/>
+          <w:lang w:val="uk-UA"/>
+        </w:rPr>
+      </w:pPr>
+      <w:r>
+        <w:rPr>
+          <w:noProof/>
+          <w:sz w:val="28"/>
+          <w:szCs w:val="28"/>
+          <w:lang w:val="uk-UA"/>
+        </w:rPr>
+        <w:drawing>
+          <wp:inline distT="0" distB="0" distL="0" distR="0" wp14:anchorId="7C997B50" wp14:editId="6F7A5FC4">
+            <wp:extent cx="4894008" cy="3970020"/>
+            <wp:effectExtent l="0" t="0" r="1905" b="0"/>
+            <wp:docPr id="78" name="Рисунок 78"/>
+            <wp:cNvGraphicFramePr>
+              <a:graphicFrameLocks xmlns:a="http://schemas.openxmlformats.org/drawingml/2006/main" noChangeAspect="1"/>
+            </wp:cNvGraphicFramePr>
+            <a:graphic xmlns:a="http://schemas.openxmlformats.org/drawingml/2006/main">
+              <a:graphicData uri="http://schemas.openxmlformats.org/drawingml/2006/picture">
+                <pic:pic xmlns:pic="http://schemas.openxmlformats.org/drawingml/2006/picture">
+                  <pic:nvPicPr>
+                    <pic:cNvPr id="1" name=""/>
+                    <pic:cNvPicPr/>
+                  </pic:nvPicPr>
+                  <pic:blipFill>
+                    <a:blip r:embed="rId11"/>
+                    <a:stretch>
+                      <a:fillRect/>
+                    </a:stretch>
+                  </pic:blipFill>
+                  <pic:spPr>
+                    <a:xfrm>
+                      <a:off x="0" y="0"/>
+                      <a:ext cx="5053793" cy="4099638"/>
+                    </a:xfrm>
+                    <a:prstGeom prst="rect">
+                      <a:avLst/>
+                    </a:prstGeom>
+                  </pic:spPr>
+                </pic:pic>
+              </a:graphicData>
+            </a:graphic>
+          </wp:inline>
+        </w:drawing>
+      </w:r>
+    </w:p>
+    <w:p>
+      <w:pPr>
+        <w:spacing w:line="360" w:lineRule="auto"/>
+        <w:jc w:val="both"/>
+        <w:rPr>
+          <w:noProof/>
+          <w:sz w:val="28"/>
+          <w:szCs w:val="28"/>
+          <w:lang w:val="uk-UA"/>
+        </w:rPr>
+      </w:pPr>
+    </w:p>
+    <w:p>
+      <w:pPr>
+        <w:spacing w:line="360" w:lineRule="auto"/>
+        <w:jc w:val="both"/>
+        <w:rPr>
+          <w:noProof/>
+          <w:sz w:val="28"/>
+          <w:szCs w:val="28"/>
+          <w:lang w:val="uk-UA"/>
+        </w:rPr>
+      </w:pPr>
+    </w:p>
+    <w:p>
+      <w:pPr>
+        <w:spacing w:line="360" w:lineRule="auto"/>
+        <w:jc w:val="both"/>
+        <w:rPr>
+          <w:sz w:val="28"/>
+          <w:szCs w:val="28"/>
+          <w:lang w:val="en-US"/>
+        </w:rPr>
+      </w:pPr>
+      <w:r>
+        <w:rPr>
+          <w:noProof/>
+          <w:sz w:val="28"/>
+          <w:szCs w:val="28"/>
+          <w:lang w:val="uk-UA"/>
+        </w:rPr>
         <w:t xml:space="preserve">Висновок: </w:t>
       </w:r>
       <w:proofErr w:type="spellStart"/>
@@ -2918,6 +6111,7 @@
           <w:szCs w:val="28"/>
           <w:lang w:val="en-US"/>
         </w:rPr>
+        <w:lastRenderedPageBreak/>
         <w:t>системи</w:t>
       </w:r>
       <w:proofErr w:type="spellEnd"/>
@@ -3258,15 +6452,7 @@
           <w:szCs w:val="28"/>
           <w:lang w:val="en-US"/>
         </w:rPr>
-        <w:t>а</w:t>
-      </w:r>
-      <w:r>
-        <w:rPr>
-          <w:sz w:val="28"/>
-          <w:szCs w:val="28"/>
-          <w:lang w:val="en-US"/>
-        </w:rPr>
-        <w:t>ршрутизаторів</w:t>
+        <w:t>аршрутизаторів</w:t>
       </w:r>
       <w:proofErr w:type="spellEnd"/>
       <w:r>
@@ -3465,21 +6651,14 @@
         </w:rPr>
         <w:t xml:space="preserve"> Wi-Fi.</w:t>
       </w:r>
-    </w:p>
-    <w:p>
-      <w:pPr>
-        <w:spacing w:line="360" w:lineRule="auto"/>
-        <w:jc w:val="both"/>
-        <w:rPr>
-          <w:sz w:val="28"/>
-          <w:szCs w:val="28"/>
-          <w:lang w:val="uk-UA"/>
-        </w:rPr>
-      </w:pPr>
     </w:p>
     <w:sectPr>
-      <w:headerReference w:type="default" r:id="rId8"/>
-      <w:headerReference w:type="first" r:id="rId9"/>
+      <w:headerReference w:type="even" r:id="rId12"/>
+      <w:headerReference w:type="default" r:id="rId13"/>
+      <w:footerReference w:type="even" r:id="rId14"/>
+      <w:footerReference w:type="default" r:id="rId15"/>
+      <w:headerReference w:type="first" r:id="rId16"/>
+      <w:footerReference w:type="first" r:id="rId17"/>
       <w:type w:val="continuous"/>
       <w:pgSz w:w="11906" w:h="16838"/>
       <w:pgMar w:top="567" w:right="567" w:bottom="1418" w:left="1418" w:header="709" w:footer="709" w:gutter="0"/>
@@ -3511,6 +6690,36 @@
 </w:endnotes>
 </file>
 
+<file path=word/footer1.xml><?xml version="1.0" encoding="utf-8"?>
+<w:ftr xmlns:wpc="http://schemas.microsoft.com/office/word/2010/wordprocessingCanvas" xmlns:mc="http://schemas.openxmlformats.org/markup-compatibility/2006" xmlns:o="urn:schemas-microsoft-com:office:office" xmlns:r="http://schemas.openxmlformats.org/officeDocument/2006/relationships" xmlns:m="http://schemas.openxmlformats.org/officeDocument/2006/math" xmlns:v="urn:schemas-microsoft-com:vml" xmlns:wp14="http://schemas.microsoft.com/office/word/2010/wordprocessingDrawing" xmlns:wp="http://schemas.openxmlformats.org/drawingml/2006/wordprocessingDrawing" xmlns:w10="urn:schemas-microsoft-com:office:word" xmlns:w="http://schemas.openxmlformats.org/wordprocessingml/2006/main" xmlns:w14="http://schemas.microsoft.com/office/word/2010/wordml" xmlns:w15="http://schemas.microsoft.com/office/word/2012/wordml" xmlns:wpg="http://schemas.microsoft.com/office/word/2010/wordprocessingGroup" xmlns:wpi="http://schemas.microsoft.com/office/word/2010/wordprocessingInk" xmlns:wne="http://schemas.microsoft.com/office/word/2006/wordml" xmlns:wps="http://schemas.microsoft.com/office/word/2010/wordprocessingShape" mc:Ignorable="w14 w15 wp14">
+  <w:p>
+    <w:pPr>
+      <w:pStyle w:val="a5"/>
+    </w:pPr>
+  </w:p>
+</w:ftr>
+</file>
+
+<file path=word/footer2.xml><?xml version="1.0" encoding="utf-8"?>
+<w:ftr xmlns:wpc="http://schemas.microsoft.com/office/word/2010/wordprocessingCanvas" xmlns:mc="http://schemas.openxmlformats.org/markup-compatibility/2006" xmlns:o="urn:schemas-microsoft-com:office:office" xmlns:r="http://schemas.openxmlformats.org/officeDocument/2006/relationships" xmlns:m="http://schemas.openxmlformats.org/officeDocument/2006/math" xmlns:v="urn:schemas-microsoft-com:vml" xmlns:wp14="http://schemas.microsoft.com/office/word/2010/wordprocessingDrawing" xmlns:wp="http://schemas.openxmlformats.org/drawingml/2006/wordprocessingDrawing" xmlns:w10="urn:schemas-microsoft-com:office:word" xmlns:w="http://schemas.openxmlformats.org/wordprocessingml/2006/main" xmlns:w14="http://schemas.microsoft.com/office/word/2010/wordml" xmlns:w15="http://schemas.microsoft.com/office/word/2012/wordml" xmlns:wpg="http://schemas.microsoft.com/office/word/2010/wordprocessingGroup" xmlns:wpi="http://schemas.microsoft.com/office/word/2010/wordprocessingInk" xmlns:wne="http://schemas.microsoft.com/office/word/2006/wordml" xmlns:wps="http://schemas.microsoft.com/office/word/2010/wordprocessingShape" mc:Ignorable="w14 w15 wp14">
+  <w:p>
+    <w:pPr>
+      <w:pStyle w:val="a5"/>
+    </w:pPr>
+  </w:p>
+</w:ftr>
+</file>
+
+<file path=word/footer3.xml><?xml version="1.0" encoding="utf-8"?>
+<w:ftr xmlns:wpc="http://schemas.microsoft.com/office/word/2010/wordprocessingCanvas" xmlns:mc="http://schemas.openxmlformats.org/markup-compatibility/2006" xmlns:o="urn:schemas-microsoft-com:office:office" xmlns:r="http://schemas.openxmlformats.org/officeDocument/2006/relationships" xmlns:m="http://schemas.openxmlformats.org/officeDocument/2006/math" xmlns:v="urn:schemas-microsoft-com:vml" xmlns:wp14="http://schemas.microsoft.com/office/word/2010/wordprocessingDrawing" xmlns:wp="http://schemas.openxmlformats.org/drawingml/2006/wordprocessingDrawing" xmlns:w10="urn:schemas-microsoft-com:office:word" xmlns:w="http://schemas.openxmlformats.org/wordprocessingml/2006/main" xmlns:w14="http://schemas.microsoft.com/office/word/2010/wordml" xmlns:w15="http://schemas.microsoft.com/office/word/2012/wordml" xmlns:wpg="http://schemas.microsoft.com/office/word/2010/wordprocessingGroup" xmlns:wpi="http://schemas.microsoft.com/office/word/2010/wordprocessingInk" xmlns:wne="http://schemas.microsoft.com/office/word/2006/wordml" xmlns:wps="http://schemas.microsoft.com/office/word/2010/wordprocessingShape" mc:Ignorable="w14 w15 wp14">
+  <w:p>
+    <w:pPr>
+      <w:pStyle w:val="a5"/>
+    </w:pPr>
+  </w:p>
+</w:ftr>
+</file>
+
 <file path=word/footnotes.xml><?xml version="1.0" encoding="utf-8"?>
 <w:footnotes xmlns:wpc="http://schemas.microsoft.com/office/word/2010/wordprocessingCanvas" xmlns:mc="http://schemas.openxmlformats.org/markup-compatibility/2006" xmlns:o="urn:schemas-microsoft-com:office:office" xmlns:r="http://schemas.openxmlformats.org/officeDocument/2006/relationships" xmlns:m="http://schemas.openxmlformats.org/officeDocument/2006/math" xmlns:v="urn:schemas-microsoft-com:vml" xmlns:wp14="http://schemas.microsoft.com/office/word/2010/wordprocessingDrawing" xmlns:wp="http://schemas.openxmlformats.org/drawingml/2006/wordprocessingDrawing" xmlns:w10="urn:schemas-microsoft-com:office:word" xmlns:w="http://schemas.openxmlformats.org/wordprocessingml/2006/main" xmlns:w14="http://schemas.microsoft.com/office/word/2010/wordml" xmlns:w15="http://schemas.microsoft.com/office/word/2012/wordml" xmlns:wpg="http://schemas.microsoft.com/office/word/2010/wordprocessingGroup" xmlns:wpi="http://schemas.microsoft.com/office/word/2010/wordprocessingInk" xmlns:wne="http://schemas.microsoft.com/office/word/2006/wordml" xmlns:wps="http://schemas.microsoft.com/office/word/2010/wordprocessingShape" mc:Ignorable="w14 w15 wp14">
   <w:footnote w:type="separator" w:id="-1">
@@ -3531,6 +6740,16 @@
 </file>
 
 <file path=word/header1.xml><?xml version="1.0" encoding="utf-8"?>
+<w:hdr xmlns:wpc="http://schemas.microsoft.com/office/word/2010/wordprocessingCanvas" xmlns:mc="http://schemas.openxmlformats.org/markup-compatibility/2006" xmlns:o="urn:schemas-microsoft-com:office:office" xmlns:r="http://schemas.openxmlformats.org/officeDocument/2006/relationships" xmlns:m="http://schemas.openxmlformats.org/officeDocument/2006/math" xmlns:v="urn:schemas-microsoft-com:vml" xmlns:wp14="http://schemas.microsoft.com/office/word/2010/wordprocessingDrawing" xmlns:wp="http://schemas.openxmlformats.org/drawingml/2006/wordprocessingDrawing" xmlns:w10="urn:schemas-microsoft-com:office:word" xmlns:w="http://schemas.openxmlformats.org/wordprocessingml/2006/main" xmlns:w14="http://schemas.microsoft.com/office/word/2010/wordml" xmlns:w15="http://schemas.microsoft.com/office/word/2012/wordml" xmlns:wpg="http://schemas.microsoft.com/office/word/2010/wordprocessingGroup" xmlns:wpi="http://schemas.microsoft.com/office/word/2010/wordprocessingInk" xmlns:wne="http://schemas.microsoft.com/office/word/2006/wordml" xmlns:wps="http://schemas.microsoft.com/office/word/2010/wordprocessingShape" mc:Ignorable="w14 w15 wp14">
+  <w:p>
+    <w:pPr>
+      <w:pStyle w:val="a3"/>
+    </w:pPr>
+  </w:p>
+</w:hdr>
+</file>
+
+<file path=word/header2.xml><?xml version="1.0" encoding="utf-8"?>
 <w:hdr xmlns:wpc="http://schemas.microsoft.com/office/word/2010/wordprocessingCanvas" xmlns:mc="http://schemas.openxmlformats.org/markup-compatibility/2006" xmlns:o="urn:schemas-microsoft-com:office:office" xmlns:r="http://schemas.openxmlformats.org/officeDocument/2006/relationships" xmlns:m="http://schemas.openxmlformats.org/officeDocument/2006/math" xmlns:v="urn:schemas-microsoft-com:vml" xmlns:wp14="http://schemas.microsoft.com/office/word/2010/wordprocessingDrawing" xmlns:wp="http://schemas.openxmlformats.org/drawingml/2006/wordprocessingDrawing" xmlns:w10="urn:schemas-microsoft-com:office:word" xmlns:w="http://schemas.openxmlformats.org/wordprocessingml/2006/main" xmlns:w14="http://schemas.microsoft.com/office/word/2010/wordml" xmlns:w15="http://schemas.microsoft.com/office/word/2012/wordml" xmlns:wpg="http://schemas.microsoft.com/office/word/2010/wordprocessingGroup" xmlns:wpi="http://schemas.microsoft.com/office/word/2010/wordprocessingInk" xmlns:wne="http://schemas.microsoft.com/office/word/2006/wordml" xmlns:wps="http://schemas.microsoft.com/office/word/2010/wordprocessingShape" mc:Ignorable="w14 w15 wp14">
   <w:p>
     <w:pPr>
@@ -4572,7 +7791,7 @@
                                     <w:sz w:val="24"/>
                                     <w:lang w:val="ru-RU"/>
                                   </w:rPr>
-                                  <w:t>2</w:t>
+                                  <w:t>7</w:t>
                                 </w:r>
                                 <w:r>
                                   <w:rPr>
@@ -5173,7 +8392,7 @@
                               <w:sz w:val="24"/>
                               <w:lang w:val="ru-RU"/>
                             </w:rPr>
-                            <w:t>2</w:t>
+                            <w:t>7</w:t>
                           </w:r>
                           <w:r>
                             <w:rPr>
@@ -5366,7 +8585,7 @@
 </w:hdr>
 </file>
 
-<file path=word/header2.xml><?xml version="1.0" encoding="utf-8"?>
+<file path=word/header3.xml><?xml version="1.0" encoding="utf-8"?>
 <w:hdr xmlns:wpc="http://schemas.microsoft.com/office/word/2010/wordprocessingCanvas" xmlns:mc="http://schemas.openxmlformats.org/markup-compatibility/2006" xmlns:o="urn:schemas-microsoft-com:office:office" xmlns:r="http://schemas.openxmlformats.org/officeDocument/2006/relationships" xmlns:m="http://schemas.openxmlformats.org/officeDocument/2006/math" xmlns:v="urn:schemas-microsoft-com:vml" xmlns:wp14="http://schemas.microsoft.com/office/word/2010/wordprocessingDrawing" xmlns:wp="http://schemas.openxmlformats.org/drawingml/2006/wordprocessingDrawing" xmlns:w10="urn:schemas-microsoft-com:office:word" xmlns:w="http://schemas.openxmlformats.org/wordprocessingml/2006/main" xmlns:w14="http://schemas.microsoft.com/office/word/2010/wordml" xmlns:w15="http://schemas.microsoft.com/office/word/2012/wordml" xmlns:wpg="http://schemas.microsoft.com/office/word/2010/wordprocessingGroup" xmlns:wpi="http://schemas.microsoft.com/office/word/2010/wordprocessingInk" xmlns:wne="http://schemas.microsoft.com/office/word/2006/wordml" xmlns:wps="http://schemas.microsoft.com/office/word/2010/wordprocessingShape" mc:Ignorable="w14 w15 wp14">
   <w:p>
     <w:pPr>
@@ -7638,8 +10857,10 @@
                                 <w:color w:val="000000"/>
                                 <w:sz w:val="20"/>
                               </w:rPr>
-                              <w:t>2</w:t>
+                              <w:t>7</w:t>
                             </w:r>
+                            <w:bookmarkStart w:id="0" w:name="_GoBack"/>
+                            <w:bookmarkEnd w:id="0"/>
                           </w:p>
                         </w:txbxContent>
                       </wps:txbx>
@@ -8546,8 +11767,10 @@
                           <w:color w:val="000000"/>
                           <w:sz w:val="20"/>
                         </w:rPr>
-                        <w:t>2</w:t>
+                        <w:t>7</w:t>
                       </w:r>
+                      <w:bookmarkStart w:id="1" w:name="_GoBack"/>
+                      <w:bookmarkEnd w:id="1"/>
                     </w:p>
                   </w:txbxContent>
                 </v:textbox>
@@ -9150,6 +12373,119 @@
     </w:lvl>
   </w:abstractNum>
   <w:abstractNum w:abstractNumId="6" w15:restartNumberingAfterBreak="0">
+    <w:nsid w:val="190338C8"/>
+    <w:multiLevelType w:val="hybridMultilevel"/>
+    <w:tmpl w:val="40A8EE68"/>
+    <w:lvl w:ilvl="0" w:tplc="04090001">
+      <w:start w:val="1"/>
+      <w:numFmt w:val="bullet"/>
+      <w:lvlText w:val=""/>
+      <w:lvlJc w:val="left"/>
+      <w:pPr>
+        <w:ind w:left="720" w:hanging="360"/>
+      </w:pPr>
+      <w:rPr>
+        <w:rFonts w:ascii="Symbol" w:hAnsi="Symbol" w:hint="default"/>
+      </w:rPr>
+    </w:lvl>
+    <w:lvl w:ilvl="1" w:tplc="04090003" w:tentative="1">
+      <w:start w:val="1"/>
+      <w:numFmt w:val="bullet"/>
+      <w:lvlText w:val="o"/>
+      <w:lvlJc w:val="left"/>
+      <w:pPr>
+        <w:ind w:left="1440" w:hanging="360"/>
+      </w:pPr>
+      <w:rPr>
+        <w:rFonts w:ascii="Courier New" w:hAnsi="Courier New" w:cs="Courier New" w:hint="default"/>
+      </w:rPr>
+    </w:lvl>
+    <w:lvl w:ilvl="2" w:tplc="04090005" w:tentative="1">
+      <w:start w:val="1"/>
+      <w:numFmt w:val="bullet"/>
+      <w:lvlText w:val=""/>
+      <w:lvlJc w:val="left"/>
+      <w:pPr>
+        <w:ind w:left="2160" w:hanging="360"/>
+      </w:pPr>
+      <w:rPr>
+        <w:rFonts w:ascii="Wingdings" w:hAnsi="Wingdings" w:hint="default"/>
+      </w:rPr>
+    </w:lvl>
+    <w:lvl w:ilvl="3" w:tplc="04090001" w:tentative="1">
+      <w:start w:val="1"/>
+      <w:numFmt w:val="bullet"/>
+      <w:lvlText w:val=""/>
+      <w:lvlJc w:val="left"/>
+      <w:pPr>
+        <w:ind w:left="2880" w:hanging="360"/>
+      </w:pPr>
+      <w:rPr>
+        <w:rFonts w:ascii="Symbol" w:hAnsi="Symbol" w:hint="default"/>
+      </w:rPr>
+    </w:lvl>
+    <w:lvl w:ilvl="4" w:tplc="04090003" w:tentative="1">
+      <w:start w:val="1"/>
+      <w:numFmt w:val="bullet"/>
+      <w:lvlText w:val="o"/>
+      <w:lvlJc w:val="left"/>
+      <w:pPr>
+        <w:ind w:left="3600" w:hanging="360"/>
+      </w:pPr>
+      <w:rPr>
+        <w:rFonts w:ascii="Courier New" w:hAnsi="Courier New" w:cs="Courier New" w:hint="default"/>
+      </w:rPr>
+    </w:lvl>
+    <w:lvl w:ilvl="5" w:tplc="04090005" w:tentative="1">
+      <w:start w:val="1"/>
+      <w:numFmt w:val="bullet"/>
+      <w:lvlText w:val=""/>
+      <w:lvlJc w:val="left"/>
+      <w:pPr>
+        <w:ind w:left="4320" w:hanging="360"/>
+      </w:pPr>
+      <w:rPr>
+        <w:rFonts w:ascii="Wingdings" w:hAnsi="Wingdings" w:hint="default"/>
+      </w:rPr>
+    </w:lvl>
+    <w:lvl w:ilvl="6" w:tplc="04090001" w:tentative="1">
+      <w:start w:val="1"/>
+      <w:numFmt w:val="bullet"/>
+      <w:lvlText w:val=""/>
+      <w:lvlJc w:val="left"/>
+      <w:pPr>
+        <w:ind w:left="5040" w:hanging="360"/>
+      </w:pPr>
+      <w:rPr>
+        <w:rFonts w:ascii="Symbol" w:hAnsi="Symbol" w:hint="default"/>
+      </w:rPr>
+    </w:lvl>
+    <w:lvl w:ilvl="7" w:tplc="04090003" w:tentative="1">
+      <w:start w:val="1"/>
+      <w:numFmt w:val="bullet"/>
+      <w:lvlText w:val="o"/>
+      <w:lvlJc w:val="left"/>
+      <w:pPr>
+        <w:ind w:left="5760" w:hanging="360"/>
+      </w:pPr>
+      <w:rPr>
+        <w:rFonts w:ascii="Courier New" w:hAnsi="Courier New" w:cs="Courier New" w:hint="default"/>
+      </w:rPr>
+    </w:lvl>
+    <w:lvl w:ilvl="8" w:tplc="04090005" w:tentative="1">
+      <w:start w:val="1"/>
+      <w:numFmt w:val="bullet"/>
+      <w:lvlText w:val=""/>
+      <w:lvlJc w:val="left"/>
+      <w:pPr>
+        <w:ind w:left="6480" w:hanging="360"/>
+      </w:pPr>
+      <w:rPr>
+        <w:rFonts w:ascii="Wingdings" w:hAnsi="Wingdings" w:hint="default"/>
+      </w:rPr>
+    </w:lvl>
+  </w:abstractNum>
+  <w:abstractNum w:abstractNumId="7" w15:restartNumberingAfterBreak="0">
     <w:nsid w:val="1AF571D4"/>
     <w:multiLevelType w:val="multilevel"/>
     <w:tmpl w:val="0422001D"/>
@@ -9240,7 +12576,7 @@
       </w:pPr>
     </w:lvl>
   </w:abstractNum>
-  <w:abstractNum w:abstractNumId="7" w15:restartNumberingAfterBreak="0">
+  <w:abstractNum w:abstractNumId="8" w15:restartNumberingAfterBreak="0">
     <w:nsid w:val="2181149D"/>
     <w:multiLevelType w:val="hybridMultilevel"/>
     <w:tmpl w:val="F8EC3720"/>
@@ -9326,7 +12662,7 @@
       </w:pPr>
     </w:lvl>
   </w:abstractNum>
-  <w:abstractNum w:abstractNumId="8" w15:restartNumberingAfterBreak="0">
+  <w:abstractNum w:abstractNumId="9" w15:restartNumberingAfterBreak="0">
     <w:nsid w:val="235645B3"/>
     <w:multiLevelType w:val="hybridMultilevel"/>
     <w:tmpl w:val="48C2A0DA"/>
@@ -9412,7 +12748,7 @@
       </w:pPr>
     </w:lvl>
   </w:abstractNum>
-  <w:abstractNum w:abstractNumId="9" w15:restartNumberingAfterBreak="0">
+  <w:abstractNum w:abstractNumId="10" w15:restartNumberingAfterBreak="0">
     <w:nsid w:val="24B01A36"/>
     <w:multiLevelType w:val="hybridMultilevel"/>
     <w:tmpl w:val="9990B784"/>
@@ -9525,7 +12861,7 @@
       </w:rPr>
     </w:lvl>
   </w:abstractNum>
-  <w:abstractNum w:abstractNumId="10" w15:restartNumberingAfterBreak="0">
+  <w:abstractNum w:abstractNumId="11" w15:restartNumberingAfterBreak="0">
     <w:nsid w:val="25172757"/>
     <w:multiLevelType w:val="hybridMultilevel"/>
     <w:tmpl w:val="B80A089A"/>
@@ -9611,7 +12947,7 @@
       </w:pPr>
     </w:lvl>
   </w:abstractNum>
-  <w:abstractNum w:abstractNumId="11" w15:restartNumberingAfterBreak="0">
+  <w:abstractNum w:abstractNumId="12" w15:restartNumberingAfterBreak="0">
     <w:nsid w:val="2B465B72"/>
     <w:multiLevelType w:val="hybridMultilevel"/>
     <w:tmpl w:val="EB9EA688"/>
@@ -9697,7 +13033,7 @@
       </w:pPr>
     </w:lvl>
   </w:abstractNum>
-  <w:abstractNum w:abstractNumId="12" w15:restartNumberingAfterBreak="0">
+  <w:abstractNum w:abstractNumId="13" w15:restartNumberingAfterBreak="0">
     <w:nsid w:val="2BD70A44"/>
     <w:multiLevelType w:val="hybridMultilevel"/>
     <w:tmpl w:val="FA96DE4E"/>
@@ -9783,7 +13119,7 @@
       </w:pPr>
     </w:lvl>
   </w:abstractNum>
-  <w:abstractNum w:abstractNumId="13" w15:restartNumberingAfterBreak="0">
+  <w:abstractNum w:abstractNumId="14" w15:restartNumberingAfterBreak="0">
     <w:nsid w:val="30491CFF"/>
     <w:multiLevelType w:val="hybridMultilevel"/>
     <w:tmpl w:val="4CD4F24A"/>
@@ -9896,7 +13232,7 @@
       </w:rPr>
     </w:lvl>
   </w:abstractNum>
-  <w:abstractNum w:abstractNumId="14" w15:restartNumberingAfterBreak="0">
+  <w:abstractNum w:abstractNumId="15" w15:restartNumberingAfterBreak="0">
     <w:nsid w:val="33B72E18"/>
     <w:multiLevelType w:val="hybridMultilevel"/>
     <w:tmpl w:val="1C0EB47E"/>
@@ -9982,7 +13318,7 @@
       </w:pPr>
     </w:lvl>
   </w:abstractNum>
-  <w:abstractNum w:abstractNumId="15" w15:restartNumberingAfterBreak="0">
+  <w:abstractNum w:abstractNumId="16" w15:restartNumberingAfterBreak="0">
     <w:nsid w:val="34DF1BCA"/>
     <w:multiLevelType w:val="hybridMultilevel"/>
     <w:tmpl w:val="9438D0EC"/>
@@ -10068,7 +13404,7 @@
       </w:pPr>
     </w:lvl>
   </w:abstractNum>
-  <w:abstractNum w:abstractNumId="16" w15:restartNumberingAfterBreak="0">
+  <w:abstractNum w:abstractNumId="17" w15:restartNumberingAfterBreak="0">
     <w:nsid w:val="3774279D"/>
     <w:multiLevelType w:val="hybridMultilevel"/>
     <w:tmpl w:val="4F62F4D8"/>
@@ -10158,7 +13494,7 @@
       </w:pPr>
     </w:lvl>
   </w:abstractNum>
-  <w:abstractNum w:abstractNumId="17" w15:restartNumberingAfterBreak="0">
+  <w:abstractNum w:abstractNumId="18" w15:restartNumberingAfterBreak="0">
     <w:nsid w:val="3A836267"/>
     <w:multiLevelType w:val="hybridMultilevel"/>
     <w:tmpl w:val="3652322A"/>
@@ -10272,7 +13608,7 @@
       </w:rPr>
     </w:lvl>
   </w:abstractNum>
-  <w:abstractNum w:abstractNumId="18" w15:restartNumberingAfterBreak="0">
+  <w:abstractNum w:abstractNumId="19" w15:restartNumberingAfterBreak="0">
     <w:nsid w:val="3B864A74"/>
     <w:multiLevelType w:val="hybridMultilevel"/>
     <w:tmpl w:val="CCD21914"/>
@@ -10361,7 +13697,7 @@
       </w:pPr>
     </w:lvl>
   </w:abstractNum>
-  <w:abstractNum w:abstractNumId="19" w15:restartNumberingAfterBreak="0">
+  <w:abstractNum w:abstractNumId="20" w15:restartNumberingAfterBreak="0">
     <w:nsid w:val="3B916482"/>
     <w:multiLevelType w:val="hybridMultilevel"/>
     <w:tmpl w:val="121C248A"/>
@@ -10447,7 +13783,7 @@
       </w:pPr>
     </w:lvl>
   </w:abstractNum>
-  <w:abstractNum w:abstractNumId="20" w15:restartNumberingAfterBreak="0">
+  <w:abstractNum w:abstractNumId="21" w15:restartNumberingAfterBreak="0">
     <w:nsid w:val="3D0B200F"/>
     <w:multiLevelType w:val="multilevel"/>
     <w:tmpl w:val="55307BE6"/>
@@ -10562,7 +13898,7 @@
       </w:rPr>
     </w:lvl>
   </w:abstractNum>
-  <w:abstractNum w:abstractNumId="21" w15:restartNumberingAfterBreak="0">
+  <w:abstractNum w:abstractNumId="22" w15:restartNumberingAfterBreak="0">
     <w:nsid w:val="3EDB0847"/>
     <w:multiLevelType w:val="hybridMultilevel"/>
     <w:tmpl w:val="80BC41CA"/>
@@ -10648,7 +13984,7 @@
       </w:pPr>
     </w:lvl>
   </w:abstractNum>
-  <w:abstractNum w:abstractNumId="22" w15:restartNumberingAfterBreak="0">
+  <w:abstractNum w:abstractNumId="23" w15:restartNumberingAfterBreak="0">
     <w:nsid w:val="4033392B"/>
     <w:multiLevelType w:val="hybridMultilevel"/>
     <w:tmpl w:val="6A7CB01C"/>
@@ -10734,7 +14070,7 @@
       </w:pPr>
     </w:lvl>
   </w:abstractNum>
-  <w:abstractNum w:abstractNumId="23" w15:restartNumberingAfterBreak="0">
+  <w:abstractNum w:abstractNumId="24" w15:restartNumberingAfterBreak="0">
     <w:nsid w:val="40512A13"/>
     <w:multiLevelType w:val="hybridMultilevel"/>
     <w:tmpl w:val="93F249BC"/>
@@ -10820,7 +14156,7 @@
       </w:pPr>
     </w:lvl>
   </w:abstractNum>
-  <w:abstractNum w:abstractNumId="24" w15:restartNumberingAfterBreak="0">
+  <w:abstractNum w:abstractNumId="25" w15:restartNumberingAfterBreak="0">
     <w:nsid w:val="4D41758B"/>
     <w:multiLevelType w:val="hybridMultilevel"/>
     <w:tmpl w:val="D480F302"/>
@@ -10906,7 +14242,7 @@
       </w:pPr>
     </w:lvl>
   </w:abstractNum>
-  <w:abstractNum w:abstractNumId="25" w15:restartNumberingAfterBreak="0">
+  <w:abstractNum w:abstractNumId="26" w15:restartNumberingAfterBreak="0">
     <w:nsid w:val="4E9B5E07"/>
     <w:multiLevelType w:val="hybridMultilevel"/>
     <w:tmpl w:val="12048416"/>
@@ -10992,7 +14328,7 @@
       </w:pPr>
     </w:lvl>
   </w:abstractNum>
-  <w:abstractNum w:abstractNumId="26" w15:restartNumberingAfterBreak="0">
+  <w:abstractNum w:abstractNumId="27" w15:restartNumberingAfterBreak="0">
     <w:nsid w:val="52D03298"/>
     <w:multiLevelType w:val="hybridMultilevel"/>
     <w:tmpl w:val="75A4B11A"/>
@@ -11078,7 +14414,7 @@
       </w:pPr>
     </w:lvl>
   </w:abstractNum>
-  <w:abstractNum w:abstractNumId="27" w15:restartNumberingAfterBreak="0">
+  <w:abstractNum w:abstractNumId="28" w15:restartNumberingAfterBreak="0">
     <w:nsid w:val="58893AC5"/>
     <w:multiLevelType w:val="hybridMultilevel"/>
     <w:tmpl w:val="9A482C16"/>
@@ -11164,7 +14500,7 @@
       </w:pPr>
     </w:lvl>
   </w:abstractNum>
-  <w:abstractNum w:abstractNumId="28" w15:restartNumberingAfterBreak="0">
+  <w:abstractNum w:abstractNumId="29" w15:restartNumberingAfterBreak="0">
     <w:nsid w:val="595A2396"/>
     <w:multiLevelType w:val="hybridMultilevel"/>
     <w:tmpl w:val="C8948C12"/>
@@ -11250,7 +14586,7 @@
       </w:pPr>
     </w:lvl>
   </w:abstractNum>
-  <w:abstractNum w:abstractNumId="29" w15:restartNumberingAfterBreak="0">
+  <w:abstractNum w:abstractNumId="30" w15:restartNumberingAfterBreak="0">
     <w:nsid w:val="5A1477B5"/>
     <w:multiLevelType w:val="hybridMultilevel"/>
     <w:tmpl w:val="FF8C3540"/>
@@ -11339,7 +14675,7 @@
       </w:pPr>
     </w:lvl>
   </w:abstractNum>
-  <w:abstractNum w:abstractNumId="30" w15:restartNumberingAfterBreak="0">
+  <w:abstractNum w:abstractNumId="31" w15:restartNumberingAfterBreak="0">
     <w:nsid w:val="5A4558A1"/>
     <w:multiLevelType w:val="hybridMultilevel"/>
     <w:tmpl w:val="9E1E6378"/>
@@ -11425,7 +14761,7 @@
       </w:pPr>
     </w:lvl>
   </w:abstractNum>
-  <w:abstractNum w:abstractNumId="31" w15:restartNumberingAfterBreak="0">
+  <w:abstractNum w:abstractNumId="32" w15:restartNumberingAfterBreak="0">
     <w:nsid w:val="65040EF9"/>
     <w:multiLevelType w:val="hybridMultilevel"/>
     <w:tmpl w:val="541652A4"/>
@@ -11511,7 +14847,7 @@
       </w:pPr>
     </w:lvl>
   </w:abstractNum>
-  <w:abstractNum w:abstractNumId="32" w15:restartNumberingAfterBreak="0">
+  <w:abstractNum w:abstractNumId="33" w15:restartNumberingAfterBreak="0">
     <w:nsid w:val="65094543"/>
     <w:multiLevelType w:val="hybridMultilevel"/>
     <w:tmpl w:val="BBD45FFC"/>
@@ -11597,7 +14933,93 @@
       </w:pPr>
     </w:lvl>
   </w:abstractNum>
-  <w:abstractNum w:abstractNumId="33" w15:restartNumberingAfterBreak="0">
+  <w:abstractNum w:abstractNumId="34" w15:restartNumberingAfterBreak="0">
+    <w:nsid w:val="666A440A"/>
+    <w:multiLevelType w:val="hybridMultilevel"/>
+    <w:tmpl w:val="CAD620A6"/>
+    <w:lvl w:ilvl="0" w:tplc="0409000F">
+      <w:start w:val="1"/>
+      <w:numFmt w:val="decimal"/>
+      <w:lvlText w:val="%1."/>
+      <w:lvlJc w:val="left"/>
+      <w:pPr>
+        <w:ind w:left="720" w:hanging="360"/>
+      </w:pPr>
+    </w:lvl>
+    <w:lvl w:ilvl="1" w:tplc="04090019">
+      <w:start w:val="1"/>
+      <w:numFmt w:val="lowerLetter"/>
+      <w:lvlText w:val="%2."/>
+      <w:lvlJc w:val="left"/>
+      <w:pPr>
+        <w:ind w:left="1440" w:hanging="360"/>
+      </w:pPr>
+    </w:lvl>
+    <w:lvl w:ilvl="2" w:tplc="0409001B">
+      <w:start w:val="1"/>
+      <w:numFmt w:val="lowerRoman"/>
+      <w:lvlText w:val="%3."/>
+      <w:lvlJc w:val="right"/>
+      <w:pPr>
+        <w:ind w:left="2160" w:hanging="180"/>
+      </w:pPr>
+    </w:lvl>
+    <w:lvl w:ilvl="3" w:tplc="0409000F" w:tentative="1">
+      <w:start w:val="1"/>
+      <w:numFmt w:val="decimal"/>
+      <w:lvlText w:val="%4."/>
+      <w:lvlJc w:val="left"/>
+      <w:pPr>
+        <w:ind w:left="2880" w:hanging="360"/>
+      </w:pPr>
+    </w:lvl>
+    <w:lvl w:ilvl="4" w:tplc="04090019" w:tentative="1">
+      <w:start w:val="1"/>
+      <w:numFmt w:val="lowerLetter"/>
+      <w:lvlText w:val="%5."/>
+      <w:lvlJc w:val="left"/>
+      <w:pPr>
+        <w:ind w:left="3600" w:hanging="360"/>
+      </w:pPr>
+    </w:lvl>
+    <w:lvl w:ilvl="5" w:tplc="0409001B" w:tentative="1">
+      <w:start w:val="1"/>
+      <w:numFmt w:val="lowerRoman"/>
+      <w:lvlText w:val="%6."/>
+      <w:lvlJc w:val="right"/>
+      <w:pPr>
+        <w:ind w:left="4320" w:hanging="180"/>
+      </w:pPr>
+    </w:lvl>
+    <w:lvl w:ilvl="6" w:tplc="0409000F" w:tentative="1">
+      <w:start w:val="1"/>
+      <w:numFmt w:val="decimal"/>
+      <w:lvlText w:val="%7."/>
+      <w:lvlJc w:val="left"/>
+      <w:pPr>
+        <w:ind w:left="5040" w:hanging="360"/>
+      </w:pPr>
+    </w:lvl>
+    <w:lvl w:ilvl="7" w:tplc="04090019" w:tentative="1">
+      <w:start w:val="1"/>
+      <w:numFmt w:val="lowerLetter"/>
+      <w:lvlText w:val="%8."/>
+      <w:lvlJc w:val="left"/>
+      <w:pPr>
+        <w:ind w:left="5760" w:hanging="360"/>
+      </w:pPr>
+    </w:lvl>
+    <w:lvl w:ilvl="8" w:tplc="0409001B" w:tentative="1">
+      <w:start w:val="1"/>
+      <w:numFmt w:val="lowerRoman"/>
+      <w:lvlText w:val="%9."/>
+      <w:lvlJc w:val="right"/>
+      <w:pPr>
+        <w:ind w:left="6480" w:hanging="180"/>
+      </w:pPr>
+    </w:lvl>
+  </w:abstractNum>
+  <w:abstractNum w:abstractNumId="35" w15:restartNumberingAfterBreak="0">
     <w:nsid w:val="6CAF527E"/>
     <w:multiLevelType w:val="hybridMultilevel"/>
     <w:tmpl w:val="DB8E765C"/>
@@ -11710,7 +15132,7 @@
       </w:pPr>
     </w:lvl>
   </w:abstractNum>
-  <w:abstractNum w:abstractNumId="34" w15:restartNumberingAfterBreak="0">
+  <w:abstractNum w:abstractNumId="36" w15:restartNumberingAfterBreak="0">
     <w:nsid w:val="75A50862"/>
     <w:multiLevelType w:val="hybridMultilevel"/>
     <w:tmpl w:val="9D94BA2A"/>
@@ -11796,7 +15218,7 @@
       </w:pPr>
     </w:lvl>
   </w:abstractNum>
-  <w:abstractNum w:abstractNumId="35" w15:restartNumberingAfterBreak="0">
+  <w:abstractNum w:abstractNumId="37" w15:restartNumberingAfterBreak="0">
     <w:nsid w:val="776418AD"/>
     <w:multiLevelType w:val="hybridMultilevel"/>
     <w:tmpl w:val="91AE657A"/>
@@ -11882,7 +15304,7 @@
       </w:pPr>
     </w:lvl>
   </w:abstractNum>
-  <w:abstractNum w:abstractNumId="36" w15:restartNumberingAfterBreak="0">
+  <w:abstractNum w:abstractNumId="38" w15:restartNumberingAfterBreak="0">
     <w:nsid w:val="780C2A05"/>
     <w:multiLevelType w:val="hybridMultilevel"/>
     <w:tmpl w:val="6A7CB01C"/>
@@ -11968,7 +15390,7 @@
       </w:pPr>
     </w:lvl>
   </w:abstractNum>
-  <w:abstractNum w:abstractNumId="37" w15:restartNumberingAfterBreak="0">
+  <w:abstractNum w:abstractNumId="39" w15:restartNumberingAfterBreak="0">
     <w:nsid w:val="7E8E5731"/>
     <w:multiLevelType w:val="hybridMultilevel"/>
     <w:tmpl w:val="12048416"/>
@@ -12054,7 +15476,7 @@
       </w:pPr>
     </w:lvl>
   </w:abstractNum>
-  <w:abstractNum w:abstractNumId="38" w15:restartNumberingAfterBreak="0">
+  <w:abstractNum w:abstractNumId="40" w15:restartNumberingAfterBreak="0">
     <w:nsid w:val="7F1523FA"/>
     <w:multiLevelType w:val="hybridMultilevel"/>
     <w:tmpl w:val="E0CEBDF0"/>
@@ -12167,7 +15589,7 @@
       </w:rPr>
     </w:lvl>
   </w:abstractNum>
-  <w:abstractNum w:abstractNumId="39" w15:restartNumberingAfterBreak="0">
+  <w:abstractNum w:abstractNumId="41" w15:restartNumberingAfterBreak="0">
     <w:nsid w:val="7F577F44"/>
     <w:multiLevelType w:val="hybridMultilevel"/>
     <w:tmpl w:val="45703698"/>
@@ -12253,7 +15675,7 @@
       </w:pPr>
     </w:lvl>
   </w:abstractNum>
-  <w:abstractNum w:abstractNumId="40" w15:restartNumberingAfterBreak="0">
+  <w:abstractNum w:abstractNumId="42" w15:restartNumberingAfterBreak="0">
     <w:nsid w:val="7FB63827"/>
     <w:multiLevelType w:val="hybridMultilevel"/>
     <w:tmpl w:val="38325EC2"/>
@@ -12373,127 +15795,133 @@
     </w:lvl>
   </w:abstractNum>
   <w:num w:numId="1">
-    <w:abstractNumId w:val="20"/>
+    <w:abstractNumId w:val="21"/>
   </w:num>
   <w:num w:numId="2">
-    <w:abstractNumId w:val="17"/>
+    <w:abstractNumId w:val="18"/>
   </w:num>
   <w:num w:numId="3">
-    <w:abstractNumId w:val="6"/>
+    <w:abstractNumId w:val="7"/>
   </w:num>
   <w:num w:numId="4">
-    <w:abstractNumId w:val="18"/>
+    <w:abstractNumId w:val="19"/>
   </w:num>
   <w:num w:numId="5">
     <w:abstractNumId w:val="2"/>
   </w:num>
   <w:num w:numId="6">
-    <w:abstractNumId w:val="10"/>
+    <w:abstractNumId w:val="11"/>
   </w:num>
   <w:num w:numId="7">
-    <w:abstractNumId w:val="27"/>
+    <w:abstractNumId w:val="28"/>
   </w:num>
   <w:num w:numId="8">
     <w:abstractNumId w:val="3"/>
   </w:num>
   <w:num w:numId="9">
-    <w:abstractNumId w:val="28"/>
+    <w:abstractNumId w:val="29"/>
   </w:num>
   <w:num w:numId="10">
-    <w:abstractNumId w:val="26"/>
+    <w:abstractNumId w:val="27"/>
   </w:num>
   <w:num w:numId="11">
-    <w:abstractNumId w:val="39"/>
+    <w:abstractNumId w:val="41"/>
   </w:num>
   <w:num w:numId="12">
-    <w:abstractNumId w:val="21"/>
+    <w:abstractNumId w:val="22"/>
   </w:num>
   <w:num w:numId="13">
+    <w:abstractNumId w:val="16"/>
+  </w:num>
+  <w:num w:numId="14">
     <w:abstractNumId w:val="15"/>
   </w:num>
-  <w:num w:numId="14">
-    <w:abstractNumId w:val="14"/>
-  </w:num>
   <w:num w:numId="15">
-    <w:abstractNumId w:val="32"/>
+    <w:abstractNumId w:val="33"/>
   </w:num>
   <w:num w:numId="16">
-    <w:abstractNumId w:val="24"/>
+    <w:abstractNumId w:val="25"/>
   </w:num>
   <w:num w:numId="17">
     <w:abstractNumId w:val="4"/>
   </w:num>
   <w:num w:numId="18">
-    <w:abstractNumId w:val="12"/>
+    <w:abstractNumId w:val="13"/>
   </w:num>
   <w:num w:numId="19">
-    <w:abstractNumId w:val="19"/>
+    <w:abstractNumId w:val="20"/>
   </w:num>
   <w:num w:numId="20">
-    <w:abstractNumId w:val="8"/>
+    <w:abstractNumId w:val="9"/>
   </w:num>
   <w:num w:numId="21">
-    <w:abstractNumId w:val="35"/>
+    <w:abstractNumId w:val="37"/>
   </w:num>
   <w:num w:numId="22">
     <w:abstractNumId w:val="0"/>
   </w:num>
   <w:num w:numId="23">
-    <w:abstractNumId w:val="34"/>
+    <w:abstractNumId w:val="36"/>
   </w:num>
   <w:num w:numId="24">
+    <w:abstractNumId w:val="40"/>
+  </w:num>
+  <w:num w:numId="25">
+    <w:abstractNumId w:val="23"/>
+  </w:num>
+  <w:num w:numId="26">
+    <w:abstractNumId w:val="31"/>
+  </w:num>
+  <w:num w:numId="27">
+    <w:abstractNumId w:val="12"/>
+  </w:num>
+  <w:num w:numId="28">
     <w:abstractNumId w:val="38"/>
   </w:num>
-  <w:num w:numId="25">
-    <w:abstractNumId w:val="22"/>
-  </w:num>
-  <w:num w:numId="26">
-    <w:abstractNumId w:val="30"/>
-  </w:num>
-  <w:num w:numId="27">
-    <w:abstractNumId w:val="11"/>
-  </w:num>
-  <w:num w:numId="28">
-    <w:abstractNumId w:val="36"/>
-  </w:num>
   <w:num w:numId="29">
-    <w:abstractNumId w:val="16"/>
+    <w:abstractNumId w:val="17"/>
   </w:num>
   <w:num w:numId="30">
-    <w:abstractNumId w:val="40"/>
+    <w:abstractNumId w:val="42"/>
   </w:num>
   <w:num w:numId="31">
-    <w:abstractNumId w:val="33"/>
+    <w:abstractNumId w:val="35"/>
   </w:num>
   <w:num w:numId="32">
-    <w:abstractNumId w:val="23"/>
+    <w:abstractNumId w:val="24"/>
   </w:num>
   <w:num w:numId="33">
     <w:abstractNumId w:val="5"/>
   </w:num>
   <w:num w:numId="34">
-    <w:abstractNumId w:val="29"/>
+    <w:abstractNumId w:val="30"/>
   </w:num>
   <w:num w:numId="35">
-    <w:abstractNumId w:val="31"/>
+    <w:abstractNumId w:val="32"/>
   </w:num>
   <w:num w:numId="36">
-    <w:abstractNumId w:val="25"/>
+    <w:abstractNumId w:val="26"/>
   </w:num>
   <w:num w:numId="37">
-    <w:abstractNumId w:val="37"/>
+    <w:abstractNumId w:val="39"/>
   </w:num>
   <w:num w:numId="38">
-    <w:abstractNumId w:val="7"/>
+    <w:abstractNumId w:val="8"/>
   </w:num>
   <w:num w:numId="39">
-    <w:abstractNumId w:val="13"/>
+    <w:abstractNumId w:val="14"/>
   </w:num>
   <w:num w:numId="40">
-    <w:abstractNumId w:val="9"/>
+    <w:abstractNumId w:val="10"/>
   </w:num>
   <w:num w:numId="41">
     <w:abstractNumId w:val="1"/>
+  </w:num>
+  <w:num w:numId="42">
+    <w:abstractNumId w:val="6"/>
+  </w:num>
+  <w:num w:numId="43">
+    <w:abstractNumId w:val="34"/>
   </w:num>
   <w:numIdMacAtCleanup w:val="22"/>
 </w:numbering>
@@ -14105,7 +17533,7 @@
 </file>
 
 <file path=customXml/itemProps1.xml><?xml version="1.0" encoding="utf-8"?>
-<ds:datastoreItem xmlns:ds="http://schemas.openxmlformats.org/officeDocument/2006/customXml" ds:itemID="{73BE0161-8233-4909-951F-A1432527E47C}">
+<ds:datastoreItem xmlns:ds="http://schemas.openxmlformats.org/officeDocument/2006/customXml" ds:itemID="{4F2A8C7D-9AA2-49B4-B252-A2A7A2645B9C}">
   <ds:schemaRefs>
     <ds:schemaRef ds:uri="http://schemas.openxmlformats.org/officeDocument/2006/bibliography"/>
   </ds:schemaRefs>

</xml_diff>